<commit_message>
Added cv specialized for web
</commit_message>
<xml_diff>
--- a/public/pdf/Dhafin Fawwaz Ikramullah - CV.docx
+++ b/public/pdf/Dhafin Fawwaz Ikramullah - CV.docx
@@ -358,7 +358,33 @@
               <w:rPr>
                 <w:color w:val="000000" w:themeColor="text1"/>
               </w:rPr>
-              <w:t xml:space="preserve">urrent main specialities are Mobile, Game, and Web Development which will change in the future since I'm interested in learning more. I've published a game with </w:t>
+              <w:t xml:space="preserve">urrent main specialities are </w:t>
+            </w:r>
+            <w:r>
+              <w:rPr>
+                <w:color w:val="000000" w:themeColor="text1"/>
+                <w:lang w:val="id-ID"/>
+              </w:rPr>
+              <w:t>Web</w:t>
+            </w:r>
+            <w:r>
+              <w:rPr>
+                <w:color w:val="000000" w:themeColor="text1"/>
+              </w:rPr>
+              <w:t xml:space="preserve">, Game, and </w:t>
+            </w:r>
+            <w:r>
+              <w:rPr>
+                <w:color w:val="000000" w:themeColor="text1"/>
+                <w:lang w:val="id-ID"/>
+              </w:rPr>
+              <w:t>Mobile</w:t>
+            </w:r>
+            <w:r>
+              <w:rPr>
+                <w:color w:val="000000" w:themeColor="text1"/>
+              </w:rPr>
+              <w:t xml:space="preserve"> Development which will change in the future since I'm interested in learning more. I've published a game with </w:t>
             </w:r>
             <w:hyperlink r:id="rId14" w:history="1">
               <w:r>
@@ -664,7 +690,7 @@
               <w:rPr>
                 <w:color w:val="000000" w:themeColor="text1"/>
               </w:rPr>
-              <w:t>Flutter, Dart, Firebase, Java, Kotlin, Unity, C++, C#.</w:t>
+              <w:t>Flutter, Dart, Firebase, Java, Kotlin, Unity, C#.</w:t>
             </w:r>
           </w:p>
           <w:p>
@@ -728,7 +754,37 @@
               <w:rPr>
                 <w:color w:val="000000" w:themeColor="text1"/>
               </w:rPr>
-              <w:t>ReactJs, NextJs, Bootstrap, Angular, Django, Vercel, Flask, Heroku, HTML, CSS, Javascript, Typescript, D3, Express</w:t>
+              <w:t xml:space="preserve">NextJs, </w:t>
+            </w:r>
+            <w:r>
+              <w:rPr>
+                <w:color w:val="000000" w:themeColor="text1"/>
+              </w:rPr>
+              <w:t xml:space="preserve">ReactJs, </w:t>
+            </w:r>
+            <w:r>
+              <w:rPr>
+                <w:color w:val="000000" w:themeColor="text1"/>
+              </w:rPr>
+              <w:t>MongoDB</w:t>
+            </w:r>
+            <w:r>
+              <w:rPr>
+                <w:color w:val="000000" w:themeColor="text1"/>
+              </w:rPr>
+              <w:t xml:space="preserve">, Django, Vercel, Flask, </w:t>
+            </w:r>
+            <w:r>
+              <w:rPr>
+                <w:color w:val="000000" w:themeColor="text1"/>
+              </w:rPr>
+              <w:t>Bootstrap</w:t>
+            </w:r>
+            <w:r>
+              <w:rPr>
+                <w:color w:val="000000" w:themeColor="text1"/>
+              </w:rPr>
+              <w:t>, HTML, CSS, Javascript, Typescript, D3, Express</w:t>
             </w:r>
             <w:r>
               <w:rPr>
@@ -747,28 +803,46 @@
               <w:rPr>
                 <w:color w:val="000000" w:themeColor="text1"/>
               </w:rPr>
-              <w:t>, MongoDB, SQLite, Firebase, PixiJs, Python, NodeJs</w:t>
-            </w:r>
-            <w:r>
-              <w:rPr>
-                <w:color w:val="000000" w:themeColor="text1"/>
-                <w:lang w:val="id-ID"/>
-              </w:rPr>
-              <w:t>, MySQL</w:t>
-            </w:r>
-            <w:r>
-              <w:rPr>
-                <w:color w:val="000000" w:themeColor="text1"/>
-                <w:lang w:val="id-ID"/>
-              </w:rPr>
-              <w:t>, PostgreSQL</w:t>
-            </w:r>
-            <w:r>
-              <w:rPr>
-                <w:color w:val="000000" w:themeColor="text1"/>
-                <w:lang w:val="id-ID"/>
-              </w:rPr>
-              <w:t>, Prolog</w:t>
+              <w:t xml:space="preserve">, </w:t>
+            </w:r>
+            <w:r>
+              <w:rPr>
+                <w:color w:val="000000" w:themeColor="text1"/>
+              </w:rPr>
+              <w:t>Heroku</w:t>
+            </w:r>
+            <w:r>
+              <w:rPr>
+                <w:color w:val="000000" w:themeColor="text1"/>
+              </w:rPr>
+              <w:t>, SQLite</w:t>
+            </w:r>
+            <w:r>
+              <w:rPr>
+                <w:color w:val="000000" w:themeColor="text1"/>
+                <w:lang w:val="id-ID"/>
+              </w:rPr>
+              <w:t>, MySQL, PostgreSQL</w:t>
+            </w:r>
+            <w:r>
+              <w:rPr>
+                <w:color w:val="000000" w:themeColor="text1"/>
+                <w:lang w:val="id-ID"/>
+              </w:rPr>
+              <w:t>, Go, Fiber</w:t>
+            </w:r>
+            <w:r>
+              <w:rPr>
+                <w:color w:val="000000" w:themeColor="text1"/>
+              </w:rPr>
+              <w:t>, Firebase, PixiJs, Python, NodeJs</w:t>
+            </w:r>
+            <w:r>
+              <w:rPr>
+                <w:color w:val="000000" w:themeColor="text1"/>
+                <w:lang w:val="id-ID"/>
+              </w:rPr>
+              <w:t>, Laravel, PHP</w:t>
             </w:r>
             <w:r>
               <w:rPr>
@@ -2778,7 +2852,7 @@
             </w:pPr>
             <w:r>
               <w:pict w14:anchorId="66D67FCD">
-                <v:shape id="Picture 12" o:spid="_x0000_i1027" type="#_x0000_t75" style="width:7.8pt;height:6pt;visibility:visible;mso-wrap-style:square">
+                <v:shape id="Picture 12" o:spid="_x0000_i1027" type="#_x0000_t75" style="width:8pt;height:6pt;visibility:visible;mso-wrap-style:square">
                   <v:imagedata r:id="rId35" o:title=""/>
                 </v:shape>
               </w:pict>
@@ -3127,7 +3201,7 @@
         <v:path o:extrusionok="f" gradientshapeok="t" o:connecttype="rect"/>
         <o:lock v:ext="edit" aspectratio="t"/>
       </v:shapetype>
-      <v:shape id="_x0000_i1029" type="#_x0000_t75" style="width:12pt;height:12pt;visibility:visible;mso-wrap-style:square" o:bullet="t">
+      <v:shape id="_x0000_i1034" type="#_x0000_t75" style="width:12pt;height:12pt;visibility:visible;mso-wrap-style:square" o:bullet="t">
         <v:imagedata r:id="rId1" o:title=""/>
       </v:shape>
     </w:pict>

</xml_diff>

<commit_message>
feat: New bezier curve project
</commit_message>
<xml_diff>
--- a/public/pdf/Dhafin Fawwaz Ikramullah - CV.docx
+++ b/public/pdf/Dhafin Fawwaz Ikramullah - CV.docx
@@ -1,6 +1,6 @@
 
 <file path=word/document.xml><?xml version="1.0" encoding="utf-8"?>
-<w:document xmlns:wpc="http://schemas.microsoft.com/office/word/2010/wordprocessingCanvas" xmlns:cx="http://schemas.microsoft.com/office/drawing/2014/chartex" xmlns:cx1="http://schemas.microsoft.com/office/drawing/2015/9/8/chartex" xmlns:cx2="http://schemas.microsoft.com/office/drawing/2015/10/21/chartex" xmlns:cx3="http://schemas.microsoft.com/office/drawing/2016/5/9/chartex" xmlns:cx4="http://schemas.microsoft.com/office/drawing/2016/5/10/chartex" xmlns:cx5="http://schemas.microsoft.com/office/drawing/2016/5/11/chartex" xmlns:cx6="http://schemas.microsoft.com/office/drawing/2016/5/12/chartex" xmlns:cx7="http://schemas.microsoft.com/office/drawing/2016/5/13/chartex" xmlns:cx8="http://schemas.microsoft.com/office/drawing/2016/5/14/chartex" xmlns:mc="http://schemas.openxmlformats.org/markup-compatibility/2006" xmlns:aink="http://schemas.microsoft.com/office/drawing/2016/ink" xmlns:am3d="http://schemas.microsoft.com/office/drawing/2017/model3d" xmlns:o="urn:schemas-microsoft-com:office:office" xmlns:oel="http://schemas.microsoft.com/office/2019/extlst" xmlns:r="http://schemas.openxmlformats.org/officeDocument/2006/relationships" xmlns:m="http://schemas.openxmlformats.org/officeDocument/2006/math" xmlns:v="urn:schemas-microsoft-com:vml" xmlns:wp14="http://schemas.microsoft.com/office/word/2010/wordprocessingDrawing" xmlns:wp="http://schemas.openxmlformats.org/drawingml/2006/wordprocessingDrawing" xmlns:w10="urn:schemas-microsoft-com:office:word" xmlns:w="http://schemas.openxmlformats.org/wordprocessingml/2006/main" xmlns:w14="http://schemas.microsoft.com/office/word/2010/wordml" xmlns:w15="http://schemas.microsoft.com/office/word/2012/wordml" xmlns:w16cex="http://schemas.microsoft.com/office/word/2018/wordml/cex" xmlns:w16cid="http://schemas.microsoft.com/office/word/2016/wordml/cid" xmlns:w16="http://schemas.microsoft.com/office/word/2018/wordml" xmlns:w16sdtdh="http://schemas.microsoft.com/office/word/2020/wordml/sdtdatahash" xmlns:w16se="http://schemas.microsoft.com/office/word/2015/wordml/symex" xmlns:wpg="http://schemas.microsoft.com/office/word/2010/wordprocessingGroup" xmlns:wpi="http://schemas.microsoft.com/office/word/2010/wordprocessingInk" xmlns:wne="http://schemas.microsoft.com/office/word/2006/wordml" xmlns:wps="http://schemas.microsoft.com/office/word/2010/wordprocessingShape" mc:Ignorable="w14 w15 w16se w16cid w16 w16cex w16sdtdh wp14">
+<w:document xmlns:wpc="http://schemas.microsoft.com/office/word/2010/wordprocessingCanvas" xmlns:cx="http://schemas.microsoft.com/office/drawing/2014/chartex" xmlns:cx1="http://schemas.microsoft.com/office/drawing/2015/9/8/chartex" xmlns:cx2="http://schemas.microsoft.com/office/drawing/2015/10/21/chartex" xmlns:cx3="http://schemas.microsoft.com/office/drawing/2016/5/9/chartex" xmlns:cx4="http://schemas.microsoft.com/office/drawing/2016/5/10/chartex" xmlns:cx5="http://schemas.microsoft.com/office/drawing/2016/5/11/chartex" xmlns:cx6="http://schemas.microsoft.com/office/drawing/2016/5/12/chartex" xmlns:cx7="http://schemas.microsoft.com/office/drawing/2016/5/13/chartex" xmlns:cx8="http://schemas.microsoft.com/office/drawing/2016/5/14/chartex" xmlns:mc="http://schemas.openxmlformats.org/markup-compatibility/2006" xmlns:aink="http://schemas.microsoft.com/office/drawing/2016/ink" xmlns:am3d="http://schemas.microsoft.com/office/drawing/2017/model3d" xmlns:o="urn:schemas-microsoft-com:office:office" xmlns:oel="http://schemas.microsoft.com/office/2019/extlst" xmlns:r="http://schemas.openxmlformats.org/officeDocument/2006/relationships" xmlns:m="http://schemas.openxmlformats.org/officeDocument/2006/math" xmlns:v="urn:schemas-microsoft-com:vml" xmlns:wp14="http://schemas.microsoft.com/office/word/2010/wordprocessingDrawing" xmlns:wp="http://schemas.openxmlformats.org/drawingml/2006/wordprocessingDrawing" xmlns:w10="urn:schemas-microsoft-com:office:word" xmlns:w="http://schemas.openxmlformats.org/wordprocessingml/2006/main" xmlns:w14="http://schemas.microsoft.com/office/word/2010/wordml" xmlns:w15="http://schemas.microsoft.com/office/word/2012/wordml" xmlns:w16cex="http://schemas.microsoft.com/office/word/2018/wordml/cex" xmlns:w16cid="http://schemas.microsoft.com/office/word/2016/wordml/cid" xmlns:w16="http://schemas.microsoft.com/office/word/2018/wordml" xmlns:w16du="http://schemas.microsoft.com/office/word/2023/wordml/word16du" xmlns:w16sdtdh="http://schemas.microsoft.com/office/word/2020/wordml/sdtdatahash" xmlns:w16se="http://schemas.microsoft.com/office/word/2015/wordml/symex" xmlns:wpg="http://schemas.microsoft.com/office/word/2010/wordprocessingGroup" xmlns:wpi="http://schemas.microsoft.com/office/word/2010/wordprocessingInk" xmlns:wne="http://schemas.microsoft.com/office/word/2006/wordml" xmlns:wps="http://schemas.microsoft.com/office/word/2010/wordprocessingShape" mc:Ignorable="w14 w15 w16se w16cid w16 w16cex w16sdtdh w16du wp14">
   <w:body>
     <w:tbl>
       <w:tblPr>
@@ -185,7 +185,7 @@
             </w:pPr>
             <w:r>
               <w:pict w14:anchorId="7C46B1ED">
-                <v:shape id="Picture 1" o:spid="_x0000_i1026" type="#_x0000_t75" style="width:8.3pt;height:8.3pt;visibility:visible;mso-wrap-style:square" o:bullet="t">
+                <v:shape id="Picture 1" o:spid="_x0000_i1026" type="#_x0000_t75" style="width:8.4pt;height:8.4pt;visibility:visible;mso-wrap-style:square" o:bullet="t">
                   <v:imagedata r:id="rId10" o:title=""/>
                 </v:shape>
               </w:pict>
@@ -2414,11 +2414,31 @@
                   <w:rStyle w:val="Hyperlink"/>
                   <w:lang w:val="id-ID"/>
                 </w:rPr>
-                <w:t>VFX-Shader Collection</w:t>
+                <w:t>B</w:t>
+              </w:r>
+              <w:r>
+                <w:rPr>
+                  <w:rStyle w:val="Hyperlink"/>
+                </w:rPr>
+                <w:t>ezier Curve Ge</w:t>
+              </w:r>
+              <w:r>
+                <w:rPr>
+                  <w:rStyle w:val="Hyperlink"/>
+                  <w:lang w:val="id-ID"/>
+                </w:rPr>
+                <w:t>n</w:t>
               </w:r>
             </w:hyperlink>
             <w:r>
               <w:rPr>
+                <w:rStyle w:val="Hyperlink"/>
+                <w:lang w:val="id-ID"/>
+              </w:rPr>
+              <w:t>erator</w:t>
+            </w:r>
+            <w:r>
+              <w:rPr>
                 <w:color w:val="000000" w:themeColor="text1"/>
               </w:rPr>
               <w:t xml:space="preserve"> </w:t>
@@ -2432,9 +2452,36 @@
             <w:r>
               <w:rPr>
                 <w:rStyle w:val="SkillsChar"/>
-                <w:lang w:val="id-ID"/>
-              </w:rPr>
-              <w:t>Unity Engine, C#, HLSL</w:t>
+              </w:rPr>
+              <w:t>PixiJs</w:t>
+            </w:r>
+            <w:r>
+              <w:rPr>
+                <w:rStyle w:val="SkillsChar"/>
+                <w:lang w:val="id-ID"/>
+              </w:rPr>
+              <w:t xml:space="preserve">, </w:t>
+            </w:r>
+            <w:r>
+              <w:rPr>
+                <w:rStyle w:val="SkillsChar"/>
+                <w:lang w:val="id-ID"/>
+              </w:rPr>
+              <w:t>Vercel</w:t>
+            </w:r>
+            <w:r>
+              <w:rPr>
+                <w:rStyle w:val="SkillsChar"/>
+                <w:lang w:val="id-ID"/>
+              </w:rPr>
+              <w:t xml:space="preserve">, </w:t>
+            </w:r>
+            <w:r>
+              <w:rPr>
+                <w:rStyle w:val="SkillsChar"/>
+                <w:lang w:val="id-ID"/>
+              </w:rPr>
+              <w:t>Tailwind</w:t>
             </w:r>
             <w:r>
               <w:rPr>
@@ -2454,7 +2501,10 @@
               <w:rPr>
                 <w:lang w:val="id-ID"/>
               </w:rPr>
-              <w:t>My collections of game vfx made with some shaders and particle system created with a lot of shader tricks</w:t>
+              <w:t>I</w:t>
+            </w:r>
+            <w:r>
+              <w:t>nteractive Bezier Curve Generator with procedural animation for the generation process</w:t>
             </w:r>
             <w:r>
               <w:rPr>
@@ -2868,7 +2918,7 @@
             </w:pPr>
             <w:r>
               <w:pict w14:anchorId="66D67FCD">
-                <v:shape id="Picture 12" o:spid="_x0000_i1027" type="#_x0000_t75" style="width:7.85pt;height:6pt;visibility:visible;mso-wrap-style:square">
+                <v:shape id="Picture 12" o:spid="_x0000_i1027" type="#_x0000_t75" style="width:7.8pt;height:6pt;visibility:visible;mso-wrap-style:square">
                   <v:imagedata r:id="rId35" o:title=""/>
                 </v:shape>
               </w:pict>
@@ -3145,7 +3195,7 @@
 </file>
 
 <file path=word/endnotes.xml><?xml version="1.0" encoding="utf-8"?>
-<w:endnotes xmlns:wpc="http://schemas.microsoft.com/office/word/2010/wordprocessingCanvas" xmlns:cx="http://schemas.microsoft.com/office/drawing/2014/chartex" xmlns:cx1="http://schemas.microsoft.com/office/drawing/2015/9/8/chartex" xmlns:cx2="http://schemas.microsoft.com/office/drawing/2015/10/21/chartex" xmlns:cx3="http://schemas.microsoft.com/office/drawing/2016/5/9/chartex" xmlns:cx4="http://schemas.microsoft.com/office/drawing/2016/5/10/chartex" xmlns:cx5="http://schemas.microsoft.com/office/drawing/2016/5/11/chartex" xmlns:cx6="http://schemas.microsoft.com/office/drawing/2016/5/12/chartex" xmlns:cx7="http://schemas.microsoft.com/office/drawing/2016/5/13/chartex" xmlns:cx8="http://schemas.microsoft.com/office/drawing/2016/5/14/chartex" xmlns:mc="http://schemas.openxmlformats.org/markup-compatibility/2006" xmlns:aink="http://schemas.microsoft.com/office/drawing/2016/ink" xmlns:am3d="http://schemas.microsoft.com/office/drawing/2017/model3d" xmlns:o="urn:schemas-microsoft-com:office:office" xmlns:oel="http://schemas.microsoft.com/office/2019/extlst" xmlns:r="http://schemas.openxmlformats.org/officeDocument/2006/relationships" xmlns:m="http://schemas.openxmlformats.org/officeDocument/2006/math" xmlns:v="urn:schemas-microsoft-com:vml" xmlns:wp14="http://schemas.microsoft.com/office/word/2010/wordprocessingDrawing" xmlns:wp="http://schemas.openxmlformats.org/drawingml/2006/wordprocessingDrawing" xmlns:w10="urn:schemas-microsoft-com:office:word" xmlns:w="http://schemas.openxmlformats.org/wordprocessingml/2006/main" xmlns:w14="http://schemas.microsoft.com/office/word/2010/wordml" xmlns:w15="http://schemas.microsoft.com/office/word/2012/wordml" xmlns:w16cex="http://schemas.microsoft.com/office/word/2018/wordml/cex" xmlns:w16cid="http://schemas.microsoft.com/office/word/2016/wordml/cid" xmlns:w16="http://schemas.microsoft.com/office/word/2018/wordml" xmlns:w16sdtdh="http://schemas.microsoft.com/office/word/2020/wordml/sdtdatahash" xmlns:w16se="http://schemas.microsoft.com/office/word/2015/wordml/symex" xmlns:wpg="http://schemas.microsoft.com/office/word/2010/wordprocessingGroup" xmlns:wpi="http://schemas.microsoft.com/office/word/2010/wordprocessingInk" xmlns:wne="http://schemas.microsoft.com/office/word/2006/wordml" xmlns:wps="http://schemas.microsoft.com/office/word/2010/wordprocessingShape" mc:Ignorable="w14 w15 w16se w16cid w16 w16cex w16sdtdh wp14">
+<w:endnotes xmlns:wpc="http://schemas.microsoft.com/office/word/2010/wordprocessingCanvas" xmlns:cx="http://schemas.microsoft.com/office/drawing/2014/chartex" xmlns:cx1="http://schemas.microsoft.com/office/drawing/2015/9/8/chartex" xmlns:cx2="http://schemas.microsoft.com/office/drawing/2015/10/21/chartex" xmlns:cx3="http://schemas.microsoft.com/office/drawing/2016/5/9/chartex" xmlns:cx4="http://schemas.microsoft.com/office/drawing/2016/5/10/chartex" xmlns:cx5="http://schemas.microsoft.com/office/drawing/2016/5/11/chartex" xmlns:cx6="http://schemas.microsoft.com/office/drawing/2016/5/12/chartex" xmlns:cx7="http://schemas.microsoft.com/office/drawing/2016/5/13/chartex" xmlns:cx8="http://schemas.microsoft.com/office/drawing/2016/5/14/chartex" xmlns:mc="http://schemas.openxmlformats.org/markup-compatibility/2006" xmlns:aink="http://schemas.microsoft.com/office/drawing/2016/ink" xmlns:am3d="http://schemas.microsoft.com/office/drawing/2017/model3d" xmlns:o="urn:schemas-microsoft-com:office:office" xmlns:oel="http://schemas.microsoft.com/office/2019/extlst" xmlns:r="http://schemas.openxmlformats.org/officeDocument/2006/relationships" xmlns:m="http://schemas.openxmlformats.org/officeDocument/2006/math" xmlns:v="urn:schemas-microsoft-com:vml" xmlns:wp14="http://schemas.microsoft.com/office/word/2010/wordprocessingDrawing" xmlns:wp="http://schemas.openxmlformats.org/drawingml/2006/wordprocessingDrawing" xmlns:w10="urn:schemas-microsoft-com:office:word" xmlns:w="http://schemas.openxmlformats.org/wordprocessingml/2006/main" xmlns:w14="http://schemas.microsoft.com/office/word/2010/wordml" xmlns:w15="http://schemas.microsoft.com/office/word/2012/wordml" xmlns:w16cex="http://schemas.microsoft.com/office/word/2018/wordml/cex" xmlns:w16cid="http://schemas.microsoft.com/office/word/2016/wordml/cid" xmlns:w16="http://schemas.microsoft.com/office/word/2018/wordml" xmlns:w16du="http://schemas.microsoft.com/office/word/2023/wordml/word16du" xmlns:w16sdtdh="http://schemas.microsoft.com/office/word/2020/wordml/sdtdatahash" xmlns:w16se="http://schemas.microsoft.com/office/word/2015/wordml/symex" xmlns:wpg="http://schemas.microsoft.com/office/word/2010/wordprocessingGroup" xmlns:wpi="http://schemas.microsoft.com/office/word/2010/wordprocessingInk" xmlns:wne="http://schemas.microsoft.com/office/word/2006/wordml" xmlns:wps="http://schemas.microsoft.com/office/word/2010/wordprocessingShape" mc:Ignorable="w14 w15 w16se w16cid w16 w16cex w16sdtdh w16du wp14">
   <w:endnote w:type="separator" w:id="-1">
     <w:p>
       <w:pPr>
@@ -3170,7 +3220,7 @@
 </file>
 
 <file path=word/footnotes.xml><?xml version="1.0" encoding="utf-8"?>
-<w:footnotes xmlns:wpc="http://schemas.microsoft.com/office/word/2010/wordprocessingCanvas" xmlns:cx="http://schemas.microsoft.com/office/drawing/2014/chartex" xmlns:cx1="http://schemas.microsoft.com/office/drawing/2015/9/8/chartex" xmlns:cx2="http://schemas.microsoft.com/office/drawing/2015/10/21/chartex" xmlns:cx3="http://schemas.microsoft.com/office/drawing/2016/5/9/chartex" xmlns:cx4="http://schemas.microsoft.com/office/drawing/2016/5/10/chartex" xmlns:cx5="http://schemas.microsoft.com/office/drawing/2016/5/11/chartex" xmlns:cx6="http://schemas.microsoft.com/office/drawing/2016/5/12/chartex" xmlns:cx7="http://schemas.microsoft.com/office/drawing/2016/5/13/chartex" xmlns:cx8="http://schemas.microsoft.com/office/drawing/2016/5/14/chartex" xmlns:mc="http://schemas.openxmlformats.org/markup-compatibility/2006" xmlns:aink="http://schemas.microsoft.com/office/drawing/2016/ink" xmlns:am3d="http://schemas.microsoft.com/office/drawing/2017/model3d" xmlns:o="urn:schemas-microsoft-com:office:office" xmlns:oel="http://schemas.microsoft.com/office/2019/extlst" xmlns:r="http://schemas.openxmlformats.org/officeDocument/2006/relationships" xmlns:m="http://schemas.openxmlformats.org/officeDocument/2006/math" xmlns:v="urn:schemas-microsoft-com:vml" xmlns:wp14="http://schemas.microsoft.com/office/word/2010/wordprocessingDrawing" xmlns:wp="http://schemas.openxmlformats.org/drawingml/2006/wordprocessingDrawing" xmlns:w10="urn:schemas-microsoft-com:office:word" xmlns:w="http://schemas.openxmlformats.org/wordprocessingml/2006/main" xmlns:w14="http://schemas.microsoft.com/office/word/2010/wordml" xmlns:w15="http://schemas.microsoft.com/office/word/2012/wordml" xmlns:w16cex="http://schemas.microsoft.com/office/word/2018/wordml/cex" xmlns:w16cid="http://schemas.microsoft.com/office/word/2016/wordml/cid" xmlns:w16="http://schemas.microsoft.com/office/word/2018/wordml" xmlns:w16sdtdh="http://schemas.microsoft.com/office/word/2020/wordml/sdtdatahash" xmlns:w16se="http://schemas.microsoft.com/office/word/2015/wordml/symex" xmlns:wpg="http://schemas.microsoft.com/office/word/2010/wordprocessingGroup" xmlns:wpi="http://schemas.microsoft.com/office/word/2010/wordprocessingInk" xmlns:wne="http://schemas.microsoft.com/office/word/2006/wordml" xmlns:wps="http://schemas.microsoft.com/office/word/2010/wordprocessingShape" mc:Ignorable="w14 w15 w16se w16cid w16 w16cex w16sdtdh wp14">
+<w:footnotes xmlns:wpc="http://schemas.microsoft.com/office/word/2010/wordprocessingCanvas" xmlns:cx="http://schemas.microsoft.com/office/drawing/2014/chartex" xmlns:cx1="http://schemas.microsoft.com/office/drawing/2015/9/8/chartex" xmlns:cx2="http://schemas.microsoft.com/office/drawing/2015/10/21/chartex" xmlns:cx3="http://schemas.microsoft.com/office/drawing/2016/5/9/chartex" xmlns:cx4="http://schemas.microsoft.com/office/drawing/2016/5/10/chartex" xmlns:cx5="http://schemas.microsoft.com/office/drawing/2016/5/11/chartex" xmlns:cx6="http://schemas.microsoft.com/office/drawing/2016/5/12/chartex" xmlns:cx7="http://schemas.microsoft.com/office/drawing/2016/5/13/chartex" xmlns:cx8="http://schemas.microsoft.com/office/drawing/2016/5/14/chartex" xmlns:mc="http://schemas.openxmlformats.org/markup-compatibility/2006" xmlns:aink="http://schemas.microsoft.com/office/drawing/2016/ink" xmlns:am3d="http://schemas.microsoft.com/office/drawing/2017/model3d" xmlns:o="urn:schemas-microsoft-com:office:office" xmlns:oel="http://schemas.microsoft.com/office/2019/extlst" xmlns:r="http://schemas.openxmlformats.org/officeDocument/2006/relationships" xmlns:m="http://schemas.openxmlformats.org/officeDocument/2006/math" xmlns:v="urn:schemas-microsoft-com:vml" xmlns:wp14="http://schemas.microsoft.com/office/word/2010/wordprocessingDrawing" xmlns:wp="http://schemas.openxmlformats.org/drawingml/2006/wordprocessingDrawing" xmlns:w10="urn:schemas-microsoft-com:office:word" xmlns:w="http://schemas.openxmlformats.org/wordprocessingml/2006/main" xmlns:w14="http://schemas.microsoft.com/office/word/2010/wordml" xmlns:w15="http://schemas.microsoft.com/office/word/2012/wordml" xmlns:w16cex="http://schemas.microsoft.com/office/word/2018/wordml/cex" xmlns:w16cid="http://schemas.microsoft.com/office/word/2016/wordml/cid" xmlns:w16="http://schemas.microsoft.com/office/word/2018/wordml" xmlns:w16du="http://schemas.microsoft.com/office/word/2023/wordml/word16du" xmlns:w16sdtdh="http://schemas.microsoft.com/office/word/2020/wordml/sdtdatahash" xmlns:w16se="http://schemas.microsoft.com/office/word/2015/wordml/symex" xmlns:wpg="http://schemas.microsoft.com/office/word/2010/wordprocessingGroup" xmlns:wpi="http://schemas.microsoft.com/office/word/2010/wordprocessingInk" xmlns:wne="http://schemas.microsoft.com/office/word/2006/wordml" xmlns:wps="http://schemas.microsoft.com/office/word/2010/wordprocessingShape" mc:Ignorable="w14 w15 w16se w16cid w16 w16cex w16sdtdh w16du wp14">
   <w:footnote w:type="separator" w:id="-1">
     <w:p>
       <w:pPr>
@@ -3195,7 +3245,7 @@
 </file>
 
 <file path=word/numbering.xml><?xml version="1.0" encoding="utf-8"?>
-<w:numbering xmlns:wpc="http://schemas.microsoft.com/office/word/2010/wordprocessingCanvas" xmlns:cx="http://schemas.microsoft.com/office/drawing/2014/chartex" xmlns:cx1="http://schemas.microsoft.com/office/drawing/2015/9/8/chartex" xmlns:cx2="http://schemas.microsoft.com/office/drawing/2015/10/21/chartex" xmlns:cx3="http://schemas.microsoft.com/office/drawing/2016/5/9/chartex" xmlns:cx4="http://schemas.microsoft.com/office/drawing/2016/5/10/chartex" xmlns:cx5="http://schemas.microsoft.com/office/drawing/2016/5/11/chartex" xmlns:cx6="http://schemas.microsoft.com/office/drawing/2016/5/12/chartex" xmlns:cx7="http://schemas.microsoft.com/office/drawing/2016/5/13/chartex" xmlns:cx8="http://schemas.microsoft.com/office/drawing/2016/5/14/chartex" xmlns:mc="http://schemas.openxmlformats.org/markup-compatibility/2006" xmlns:aink="http://schemas.microsoft.com/office/drawing/2016/ink" xmlns:am3d="http://schemas.microsoft.com/office/drawing/2017/model3d" xmlns:o="urn:schemas-microsoft-com:office:office" xmlns:oel="http://schemas.microsoft.com/office/2019/extlst" xmlns:r="http://schemas.openxmlformats.org/officeDocument/2006/relationships" xmlns:m="http://schemas.openxmlformats.org/officeDocument/2006/math" xmlns:v="urn:schemas-microsoft-com:vml" xmlns:wp14="http://schemas.microsoft.com/office/word/2010/wordprocessingDrawing" xmlns:wp="http://schemas.openxmlformats.org/drawingml/2006/wordprocessingDrawing" xmlns:w10="urn:schemas-microsoft-com:office:word" xmlns:w="http://schemas.openxmlformats.org/wordprocessingml/2006/main" xmlns:w14="http://schemas.microsoft.com/office/word/2010/wordml" xmlns:w15="http://schemas.microsoft.com/office/word/2012/wordml" xmlns:w16cex="http://schemas.microsoft.com/office/word/2018/wordml/cex" xmlns:w16cid="http://schemas.microsoft.com/office/word/2016/wordml/cid" xmlns:w16="http://schemas.microsoft.com/office/word/2018/wordml" xmlns:w16sdtdh="http://schemas.microsoft.com/office/word/2020/wordml/sdtdatahash" xmlns:w16se="http://schemas.microsoft.com/office/word/2015/wordml/symex" xmlns:wpg="http://schemas.microsoft.com/office/word/2010/wordprocessingGroup" xmlns:wpi="http://schemas.microsoft.com/office/word/2010/wordprocessingInk" xmlns:wne="http://schemas.microsoft.com/office/word/2006/wordml" xmlns:wps="http://schemas.microsoft.com/office/word/2010/wordprocessingShape" mc:Ignorable="w14 w15 w16se w16cid w16 w16cex w16sdtdh wp14">
+<w:numbering xmlns:wpc="http://schemas.microsoft.com/office/word/2010/wordprocessingCanvas" xmlns:cx="http://schemas.microsoft.com/office/drawing/2014/chartex" xmlns:cx1="http://schemas.microsoft.com/office/drawing/2015/9/8/chartex" xmlns:cx2="http://schemas.microsoft.com/office/drawing/2015/10/21/chartex" xmlns:cx3="http://schemas.microsoft.com/office/drawing/2016/5/9/chartex" xmlns:cx4="http://schemas.microsoft.com/office/drawing/2016/5/10/chartex" xmlns:cx5="http://schemas.microsoft.com/office/drawing/2016/5/11/chartex" xmlns:cx6="http://schemas.microsoft.com/office/drawing/2016/5/12/chartex" xmlns:cx7="http://schemas.microsoft.com/office/drawing/2016/5/13/chartex" xmlns:cx8="http://schemas.microsoft.com/office/drawing/2016/5/14/chartex" xmlns:mc="http://schemas.openxmlformats.org/markup-compatibility/2006" xmlns:aink="http://schemas.microsoft.com/office/drawing/2016/ink" xmlns:am3d="http://schemas.microsoft.com/office/drawing/2017/model3d" xmlns:o="urn:schemas-microsoft-com:office:office" xmlns:oel="http://schemas.microsoft.com/office/2019/extlst" xmlns:r="http://schemas.openxmlformats.org/officeDocument/2006/relationships" xmlns:m="http://schemas.openxmlformats.org/officeDocument/2006/math" xmlns:v="urn:schemas-microsoft-com:vml" xmlns:wp14="http://schemas.microsoft.com/office/word/2010/wordprocessingDrawing" xmlns:wp="http://schemas.openxmlformats.org/drawingml/2006/wordprocessingDrawing" xmlns:w10="urn:schemas-microsoft-com:office:word" xmlns:w="http://schemas.openxmlformats.org/wordprocessingml/2006/main" xmlns:w14="http://schemas.microsoft.com/office/word/2010/wordml" xmlns:w15="http://schemas.microsoft.com/office/word/2012/wordml" xmlns:w16cex="http://schemas.microsoft.com/office/word/2018/wordml/cex" xmlns:w16cid="http://schemas.microsoft.com/office/word/2016/wordml/cid" xmlns:w16="http://schemas.microsoft.com/office/word/2018/wordml" xmlns:w16du="http://schemas.microsoft.com/office/word/2023/wordml/word16du" xmlns:w16sdtdh="http://schemas.microsoft.com/office/word/2020/wordml/sdtdatahash" xmlns:w16se="http://schemas.microsoft.com/office/word/2015/wordml/symex" xmlns:wpg="http://schemas.microsoft.com/office/word/2010/wordprocessingGroup" xmlns:wpi="http://schemas.microsoft.com/office/word/2010/wordprocessingInk" xmlns:wne="http://schemas.microsoft.com/office/word/2006/wordml" xmlns:wps="http://schemas.microsoft.com/office/word/2010/wordprocessingShape" mc:Ignorable="w14 w15 w16se w16cid w16 w16cex w16sdtdh w16du wp14">
   <w:numPicBullet w:numPicBulletId="0">
     <w:pict>
       <v:shapetype id="_x0000_t75" coordsize="21600,21600" o:spt="75" o:preferrelative="t" path="m@4@5l@4@11@9@11@9@5xe" filled="f" stroked="f">
@@ -3217,7 +3267,7 @@
         <v:path o:extrusionok="f" gradientshapeok="t" o:connecttype="rect"/>
         <o:lock v:ext="edit" aspectratio="t"/>
       </v:shapetype>
-      <v:shape id="_x0000_i1029" type="#_x0000_t75" style="width:12pt;height:12pt;visibility:visible;mso-wrap-style:square" o:bullet="t">
+      <v:shape id="_x0000_i1027" type="#_x0000_t75" style="width:12pt;height:12pt;visibility:visible;mso-wrap-style:square" o:bullet="t">
         <v:imagedata r:id="rId1" o:title=""/>
       </v:shape>
     </w:pict>
@@ -3343,7 +3393,7 @@
 </file>
 
 <file path=word/styles.xml><?xml version="1.0" encoding="utf-8"?>
-<w:styles xmlns:mc="http://schemas.openxmlformats.org/markup-compatibility/2006" xmlns:r="http://schemas.openxmlformats.org/officeDocument/2006/relationships" xmlns:w="http://schemas.openxmlformats.org/wordprocessingml/2006/main" xmlns:w14="http://schemas.microsoft.com/office/word/2010/wordml" xmlns:w15="http://schemas.microsoft.com/office/word/2012/wordml" xmlns:w16cex="http://schemas.microsoft.com/office/word/2018/wordml/cex" xmlns:w16cid="http://schemas.microsoft.com/office/word/2016/wordml/cid" xmlns:w16="http://schemas.microsoft.com/office/word/2018/wordml" xmlns:w16sdtdh="http://schemas.microsoft.com/office/word/2020/wordml/sdtdatahash" xmlns:w16se="http://schemas.microsoft.com/office/word/2015/wordml/symex" mc:Ignorable="w14 w15 w16se w16cid w16 w16cex w16sdtdh">
+<w:styles xmlns:mc="http://schemas.openxmlformats.org/markup-compatibility/2006" xmlns:r="http://schemas.openxmlformats.org/officeDocument/2006/relationships" xmlns:w="http://schemas.openxmlformats.org/wordprocessingml/2006/main" xmlns:w14="http://schemas.microsoft.com/office/word/2010/wordml" xmlns:w15="http://schemas.microsoft.com/office/word/2012/wordml" xmlns:w16cex="http://schemas.microsoft.com/office/word/2018/wordml/cex" xmlns:w16cid="http://schemas.microsoft.com/office/word/2016/wordml/cid" xmlns:w16="http://schemas.microsoft.com/office/word/2018/wordml" xmlns:w16du="http://schemas.microsoft.com/office/word/2023/wordml/word16du" xmlns:w16sdtdh="http://schemas.microsoft.com/office/word/2020/wordml/sdtdatahash" xmlns:w16se="http://schemas.microsoft.com/office/word/2015/wordml/symex" mc:Ignorable="w14 w15 w16se w16cid w16 w16cex w16sdtdh w16du">
   <w:docDefaults>
     <w:rPrDefault>
       <w:rPr>
@@ -3749,7 +3799,6 @@
   <w:style w:type="character" w:default="1" w:styleId="DefaultParagraphFont">
     <w:name w:val="Default Paragraph Font"/>
     <w:uiPriority w:val="1"/>
-    <w:semiHidden/>
     <w:unhideWhenUsed/>
   </w:style>
   <w:style w:type="table" w:default="1" w:styleId="TableNormal">

</xml_diff>

<commit_message>
nit: add sqlite tag to Le Mari
</commit_message>
<xml_diff>
--- a/public/pdf/Dhafin Fawwaz Ikramullah - CV.docx
+++ b/public/pdf/Dhafin Fawwaz Ikramullah - CV.docx
@@ -6,14 +6,6 @@
       <w:tblPr>
         <w:tblStyle w:val="TableGrid"/>
         <w:tblW w:w="10490" w:type="dxa"/>
-        <w:tblBorders>
-          <w:top w:val="none" w:sz="0" w:space="0" w:color="auto"/>
-          <w:left w:val="none" w:sz="0" w:space="0" w:color="auto"/>
-          <w:bottom w:val="none" w:sz="0" w:space="0" w:color="auto"/>
-          <w:right w:val="none" w:sz="0" w:space="0" w:color="auto"/>
-          <w:insideH w:val="none" w:sz="0" w:space="0" w:color="auto"/>
-          <w:insideV w:val="none" w:sz="0" w:space="0" w:color="auto"/>
-        </w:tblBorders>
         <w:tblLook w:val="04A0" w:firstRow="1" w:lastRow="0" w:firstColumn="1" w:lastColumn="0" w:noHBand="0" w:noVBand="1"/>
       </w:tblPr>
       <w:tblGrid>
@@ -185,7 +177,7 @@
             </w:pPr>
             <w:r>
               <w:pict w14:anchorId="7C46B1ED">
-                <v:shape id="Picture 1" o:spid="_x0000_i1026" type="#_x0000_t75" style="width:8.4pt;height:8.4pt;visibility:visible;mso-wrap-style:square" o:bullet="t">
+                <v:shape id="Picture 1" o:spid="_x0000_i1026" type="#_x0000_t75" style="width:8.2pt;height:8.2pt;visibility:visible;mso-wrap-style:square" o:bullet="t">
                   <v:imagedata r:id="rId10" o:title=""/>
                 </v:shape>
               </w:pict>
@@ -569,7 +561,14 @@
                 <w:color w:val="000000" w:themeColor="text1"/>
                 <w:lang w:val="id-ID"/>
               </w:rPr>
-              <w:t xml:space="preserve">Leader of New Member Admission at GIM </w:t>
+              <w:t>Chairman</w:t>
+            </w:r>
+            <w:r>
+              <w:rPr>
+                <w:color w:val="000000" w:themeColor="text1"/>
+                <w:lang w:val="id-ID"/>
+              </w:rPr>
+              <w:t xml:space="preserve"> of New Member Admission at GIM </w:t>
             </w:r>
           </w:p>
           <w:p>
@@ -613,7 +612,21 @@
                 <w:color w:val="000000" w:themeColor="text1"/>
                 <w:lang w:val="id-ID"/>
               </w:rPr>
-              <w:t xml:space="preserve">Vice Leader of Research &amp; Development at GIM </w:t>
+              <w:t xml:space="preserve">Vice </w:t>
+            </w:r>
+            <w:r>
+              <w:rPr>
+                <w:color w:val="000000" w:themeColor="text1"/>
+                <w:lang w:val="id-ID"/>
+              </w:rPr>
+              <w:t>Chairman</w:t>
+            </w:r>
+            <w:r>
+              <w:rPr>
+                <w:color w:val="000000" w:themeColor="text1"/>
+                <w:lang w:val="id-ID"/>
+              </w:rPr>
+              <w:t xml:space="preserve"> of Research &amp; Development at GIM </w:t>
             </w:r>
           </w:p>
           <w:p>
@@ -648,15 +661,9 @@
           <w:p>
             <w:pPr>
               <w:pStyle w:val="SubjectTitle"/>
-              <w:rPr>
-                <w:color w:val="000000" w:themeColor="text1"/>
-              </w:rPr>
-            </w:pPr>
-            <w:r>
-              <w:rPr>
-                <w:color w:val="000000" w:themeColor="text1"/>
-              </w:rPr>
-              <w:t>Skills</w:t>
+            </w:pPr>
+            <w:r>
+              <w:t>Work Experience</w:t>
             </w:r>
           </w:p>
           <w:p>
@@ -669,13 +676,13 @@
             <w:r>
               <w:rPr>
                 <w:color w:val="000000" w:themeColor="text1"/>
-              </w:rPr>
-              <w:t>Mobile Development</w:t>
-            </w:r>
-            <w:r>
-              <w:rPr>
-                <w:color w:val="000000" w:themeColor="text1"/>
-                <w:lang w:val="id-ID"/>
+                <w:lang w:val="id-ID"/>
+              </w:rPr>
+              <w:t>Rolling Glory Jam</w:t>
+            </w:r>
+            <w:r>
+              <w:rPr>
+                <w:color w:val="000000" w:themeColor="text1"/>
               </w:rPr>
               <w:t xml:space="preserve"> </w:t>
             </w:r>
@@ -684,230 +691,220 @@
                 <w:color w:val="000000" w:themeColor="text1"/>
                 <w:lang w:val="id-ID"/>
               </w:rPr>
-              <w:t>:</w:t>
-            </w:r>
-            <w:r>
-              <w:rPr>
-                <w:color w:val="000000" w:themeColor="text1"/>
-                <w:lang w:val="id-ID"/>
+              <w:t>-</w:t>
+            </w:r>
+            <w:r>
+              <w:rPr>
+                <w:color w:val="000000" w:themeColor="text1"/>
+              </w:rPr>
+              <w:t xml:space="preserve"> [202</w:t>
+            </w:r>
+            <w:r>
+              <w:rPr>
+                <w:color w:val="000000" w:themeColor="text1"/>
+                <w:lang w:val="id-ID"/>
+              </w:rPr>
+              <w:t>4</w:t>
+            </w:r>
+            <w:r>
+              <w:rPr>
+                <w:color w:val="000000" w:themeColor="text1"/>
+              </w:rPr>
+              <w:t>]</w:t>
+            </w:r>
+          </w:p>
+          <w:p>
+            <w:pPr>
+              <w:pStyle w:val="ListDescription"/>
+            </w:pPr>
+            <w:r>
+              <w:t>Internship programmer for kinect and phaser game.</w:t>
+            </w:r>
+          </w:p>
+          <w:p>
+            <w:pPr>
+              <w:pStyle w:val="ListTitle"/>
+              <w:rPr>
+                <w:color w:val="000000" w:themeColor="text1"/>
+              </w:rPr>
+            </w:pPr>
+            <w:r>
+              <w:rPr>
+                <w:color w:val="000000" w:themeColor="text1"/>
+                <w:lang w:val="id-ID"/>
+              </w:rPr>
+              <w:t>Dewi Sri</w:t>
+            </w:r>
+            <w:r>
+              <w:rPr>
+                <w:color w:val="000000" w:themeColor="text1"/>
               </w:rPr>
               <w:t xml:space="preserve"> </w:t>
             </w:r>
+            <w:r>
+              <w:rPr>
+                <w:color w:val="000000" w:themeColor="text1"/>
+                <w:lang w:val="id-ID"/>
+              </w:rPr>
+              <w:t>-</w:t>
+            </w:r>
+            <w:r>
+              <w:rPr>
+                <w:color w:val="000000" w:themeColor="text1"/>
+              </w:rPr>
+              <w:t xml:space="preserve"> [202</w:t>
+            </w:r>
+            <w:r>
+              <w:rPr>
+                <w:color w:val="000000" w:themeColor="text1"/>
+                <w:lang w:val="id-ID"/>
+              </w:rPr>
+              <w:t>4</w:t>
+            </w:r>
+            <w:r>
+              <w:rPr>
+                <w:color w:val="000000" w:themeColor="text1"/>
+              </w:rPr>
+              <w:t>]</w:t>
+            </w:r>
           </w:p>
           <w:p>
             <w:pPr>
               <w:pStyle w:val="ListDescription"/>
+            </w:pPr>
+            <w:r>
+              <w:t>Freelance programmer  for a storybook game.</w:t>
+            </w:r>
+          </w:p>
+          <w:p>
+            <w:pPr>
+              <w:pStyle w:val="ListTitle"/>
+              <w:rPr>
+                <w:color w:val="000000" w:themeColor="text1"/>
+              </w:rPr>
+            </w:pPr>
+            <w:r>
+              <w:rPr>
+                <w:color w:val="000000" w:themeColor="text1"/>
+                <w:lang w:val="id-ID"/>
+              </w:rPr>
+              <w:t>Kirana dan Laplip</w:t>
+            </w:r>
+            <w:r>
+              <w:rPr>
+                <w:color w:val="000000" w:themeColor="text1"/>
+              </w:rPr>
+              <w:t xml:space="preserve"> </w:t>
+            </w:r>
+            <w:r>
+              <w:rPr>
+                <w:color w:val="000000" w:themeColor="text1"/>
+                <w:lang w:val="id-ID"/>
+              </w:rPr>
+              <w:t>-</w:t>
+            </w:r>
+            <w:r>
+              <w:rPr>
+                <w:color w:val="000000" w:themeColor="text1"/>
+              </w:rPr>
+              <w:t xml:space="preserve"> [202</w:t>
+            </w:r>
+            <w:r>
+              <w:rPr>
+                <w:color w:val="000000" w:themeColor="text1"/>
+                <w:lang w:val="id-ID"/>
+              </w:rPr>
+              <w:t>3</w:t>
+            </w:r>
+            <w:r>
+              <w:rPr>
+                <w:color w:val="000000" w:themeColor="text1"/>
+              </w:rPr>
+              <w:t>]</w:t>
+            </w:r>
+          </w:p>
+          <w:p>
+            <w:pPr>
+              <w:pStyle w:val="ListDescription"/>
+            </w:pPr>
+            <w:r>
+              <w:t>Freelance programmer  for a storybook game.</w:t>
+            </w:r>
+          </w:p>
+          <w:p>
+            <w:pPr>
+              <w:pStyle w:val="ListTitle"/>
+              <w:rPr>
+                <w:color w:val="000000" w:themeColor="text1"/>
+              </w:rPr>
+            </w:pPr>
+            <w:r>
+              <w:rPr>
+                <w:color w:val="000000" w:themeColor="text1"/>
+              </w:rPr>
+              <w:t xml:space="preserve">Legend of Tampoemas Mountain </w:t>
+            </w:r>
+            <w:r>
+              <w:rPr>
+                <w:color w:val="000000" w:themeColor="text1"/>
+                <w:lang w:val="id-ID"/>
+              </w:rPr>
+              <w:t>-</w:t>
+            </w:r>
+            <w:r>
+              <w:rPr>
+                <w:color w:val="000000" w:themeColor="text1"/>
+              </w:rPr>
+              <w:t xml:space="preserve"> [2022]</w:t>
+            </w:r>
+          </w:p>
+          <w:p>
+            <w:pPr>
+              <w:pStyle w:val="ListDescription"/>
+            </w:pPr>
+            <w:r>
+              <w:t>Freelance programmer, realtime vfx/shader creation, and animator for a storybook game.</w:t>
+            </w:r>
+          </w:p>
+          <w:p>
+            <w:pPr>
+              <w:pStyle w:val="ListTitle"/>
+              <w:rPr>
+                <w:color w:val="000000" w:themeColor="text1"/>
+              </w:rPr>
+            </w:pPr>
+            <w:r>
+              <w:rPr>
+                <w:color w:val="000000" w:themeColor="text1"/>
+              </w:rPr>
+              <w:t xml:space="preserve">Flavy </w:t>
+            </w:r>
+            <w:r>
+              <w:rPr>
+                <w:color w:val="000000" w:themeColor="text1"/>
+                <w:lang w:val="id-ID"/>
+              </w:rPr>
+              <w:t>-</w:t>
+            </w:r>
+            <w:r>
+              <w:rPr>
+                <w:color w:val="000000" w:themeColor="text1"/>
+              </w:rPr>
+              <w:t xml:space="preserve"> [2021]</w:t>
+            </w:r>
+          </w:p>
+          <w:p>
+            <w:pPr>
+              <w:pStyle w:val="ListDescription"/>
               <w:rPr>
                 <w:rFonts w:ascii="League Spartan SemiBold" w:hAnsi="League Spartan SemiBold"/>
-                <w:color w:val="000000" w:themeColor="text1"/>
-              </w:rPr>
-            </w:pPr>
-            <w:r>
-              <w:rPr>
-                <w:color w:val="000000" w:themeColor="text1"/>
-              </w:rPr>
-              <w:t>Flutter, Dart, Firebase, Java, Kotlin, Unity, C#.</w:t>
-            </w:r>
-          </w:p>
-          <w:p>
-            <w:pPr>
-              <w:pStyle w:val="ListTitle"/>
-              <w:rPr>
-                <w:color w:val="000000" w:themeColor="text1"/>
-              </w:rPr>
-            </w:pPr>
-            <w:r>
-              <w:rPr>
-                <w:color w:val="000000" w:themeColor="text1"/>
-              </w:rPr>
-              <w:t>Game Development</w:t>
-            </w:r>
-          </w:p>
-          <w:p>
-            <w:pPr>
-              <w:pStyle w:val="ListDescription"/>
-              <w:rPr>
-                <w:rFonts w:ascii="League Spartan SemiBold" w:hAnsi="League Spartan SemiBold"/>
-                <w:color w:val="000000" w:themeColor="text1"/>
-              </w:rPr>
-            </w:pPr>
-            <w:r>
-              <w:rPr>
-                <w:color w:val="000000" w:themeColor="text1"/>
-              </w:rPr>
-              <w:t>Unity, C#, HLSL, Firebase, PixiJs, Javascript</w:t>
-            </w:r>
-            <w:r>
-              <w:rPr>
-                <w:color w:val="000000" w:themeColor="text1"/>
-              </w:rPr>
-              <w:t>.</w:t>
-            </w:r>
-          </w:p>
-          <w:p>
-            <w:pPr>
-              <w:pStyle w:val="ListTitle"/>
-              <w:rPr>
-                <w:color w:val="000000" w:themeColor="text1"/>
-              </w:rPr>
-            </w:pPr>
-            <w:r>
-              <w:rPr>
-                <w:color w:val="000000" w:themeColor="text1"/>
-              </w:rPr>
-              <w:t>Web Development</w:t>
-            </w:r>
-          </w:p>
-          <w:p>
-            <w:pPr>
-              <w:pStyle w:val="ListDescription"/>
-              <w:rPr>
-                <w:rFonts w:ascii="League Spartan SemiBold" w:hAnsi="League Spartan SemiBold"/>
-                <w:color w:val="000000" w:themeColor="text1"/>
-              </w:rPr>
-            </w:pPr>
-            <w:r>
-              <w:rPr>
-                <w:color w:val="000000" w:themeColor="text1"/>
-              </w:rPr>
-              <w:t xml:space="preserve">NextJs, </w:t>
-            </w:r>
-            <w:r>
-              <w:rPr>
-                <w:color w:val="000000" w:themeColor="text1"/>
-              </w:rPr>
-              <w:t xml:space="preserve">ReactJs, </w:t>
-            </w:r>
-            <w:r>
-              <w:rPr>
-                <w:color w:val="000000" w:themeColor="text1"/>
-              </w:rPr>
-              <w:t>MongoDB</w:t>
-            </w:r>
-            <w:r>
-              <w:rPr>
-                <w:color w:val="000000" w:themeColor="text1"/>
-              </w:rPr>
-              <w:t xml:space="preserve">, Django, Vercel, Flask, </w:t>
-            </w:r>
-            <w:r>
-              <w:rPr>
-                <w:color w:val="000000" w:themeColor="text1"/>
-              </w:rPr>
-              <w:t>Bootstrap</w:t>
-            </w:r>
-            <w:r>
-              <w:rPr>
-                <w:color w:val="000000" w:themeColor="text1"/>
-              </w:rPr>
-              <w:t>, HTML, CSS, Javascript, Typescript, D3, Express</w:t>
-            </w:r>
-            <w:r>
-              <w:rPr>
-                <w:color w:val="000000" w:themeColor="text1"/>
-                <w:lang w:val="id-ID"/>
-              </w:rPr>
-              <w:t>J</w:t>
-            </w:r>
-            <w:r>
-              <w:rPr>
-                <w:lang w:val="id-ID"/>
-              </w:rPr>
-              <w:t>s</w:t>
-            </w:r>
-            <w:r>
-              <w:rPr>
-                <w:color w:val="000000" w:themeColor="text1"/>
-              </w:rPr>
-              <w:t xml:space="preserve">, </w:t>
-            </w:r>
-            <w:r>
-              <w:rPr>
-                <w:color w:val="000000" w:themeColor="text1"/>
-              </w:rPr>
-              <w:t>Heroku</w:t>
-            </w:r>
-            <w:r>
-              <w:rPr>
-                <w:color w:val="000000" w:themeColor="text1"/>
-              </w:rPr>
-              <w:t>, SQLite</w:t>
-            </w:r>
-            <w:r>
-              <w:rPr>
-                <w:color w:val="000000" w:themeColor="text1"/>
-                <w:lang w:val="id-ID"/>
-              </w:rPr>
-              <w:t>, MySQL, PostgreSQL</w:t>
-            </w:r>
-            <w:r>
-              <w:rPr>
-                <w:color w:val="000000" w:themeColor="text1"/>
-                <w:lang w:val="id-ID"/>
-              </w:rPr>
-              <w:t>, Go, Fiber</w:t>
-            </w:r>
-            <w:r>
-              <w:rPr>
-                <w:color w:val="000000" w:themeColor="text1"/>
-              </w:rPr>
-              <w:t>, Firebase, PixiJs, Python, NodeJs</w:t>
-            </w:r>
-            <w:r>
-              <w:rPr>
-                <w:color w:val="000000" w:themeColor="text1"/>
-                <w:lang w:val="id-ID"/>
-              </w:rPr>
-              <w:t>, Laravel, PHP</w:t>
-            </w:r>
-            <w:r>
-              <w:rPr>
-                <w:color w:val="000000" w:themeColor="text1"/>
-              </w:rPr>
-              <w:t>.</w:t>
-            </w:r>
-          </w:p>
-          <w:p>
-            <w:pPr>
-              <w:pStyle w:val="ListTitle"/>
-              <w:rPr>
-                <w:color w:val="000000" w:themeColor="text1"/>
-              </w:rPr>
-            </w:pPr>
-            <w:r>
-              <w:rPr>
-                <w:color w:val="000000" w:themeColor="text1"/>
-              </w:rPr>
-              <w:t>Other</w:t>
-            </w:r>
-          </w:p>
-          <w:p>
-            <w:pPr>
-              <w:pStyle w:val="ListDescription"/>
-              <w:spacing w:line="312" w:lineRule="auto"/>
-              <w:rPr>
-                <w:rFonts w:ascii="League Spartan SemiBold" w:hAnsi="League Spartan SemiBold"/>
-                <w:color w:val="000000" w:themeColor="text1"/>
-              </w:rPr>
-            </w:pPr>
-            <w:r>
-              <w:rPr>
-                <w:color w:val="000000" w:themeColor="text1"/>
-              </w:rPr>
-              <w:t>Git, Blender, Figma</w:t>
-            </w:r>
-            <w:r>
-              <w:rPr>
-                <w:color w:val="000000" w:themeColor="text1"/>
-                <w:lang w:val="id-ID"/>
-              </w:rPr>
-              <w:t>, PlasticSCM</w:t>
-            </w:r>
-            <w:r>
-              <w:rPr>
-                <w:color w:val="000000" w:themeColor="text1"/>
-              </w:rPr>
-              <w:t>.</w:t>
+              </w:rPr>
+            </w:pPr>
+            <w:r>
+              <w:t>Freelance</w:t>
+            </w:r>
+            <w:r>
+              <w:t xml:space="preserve"> programmer, realtime vfx/shader creation, and animator for a visual novel game to introduce the campus branch of Bandung Institute of Technology.</w:t>
             </w:r>
           </w:p>
         </w:tc>
@@ -927,7 +924,7 @@
               <w:rPr>
                 <w:color w:val="000000" w:themeColor="text1"/>
               </w:rPr>
-              <w:t>Work Experience</w:t>
+              <w:t>Achievement/Awards</w:t>
             </w:r>
           </w:p>
           <w:p>
@@ -942,7 +939,7 @@
                 <w:color w:val="000000" w:themeColor="text1"/>
                 <w:lang w:val="id-ID"/>
               </w:rPr>
-              <w:t>Kirana dan Laplip</w:t>
+              <w:t>Finalist Gemastik XVI</w:t>
             </w:r>
             <w:r>
               <w:rPr>
@@ -988,7 +985,118 @@
               <w:rPr>
                 <w:color w:val="000000" w:themeColor="text1"/>
               </w:rPr>
-              <w:t>Freelance programmer</w:t>
+              <w:t xml:space="preserve">National level Game Development Competition issued by </w:t>
+            </w:r>
+            <w:r>
+              <w:rPr>
+                <w:color w:val="000000" w:themeColor="text1"/>
+              </w:rPr>
+              <w:t>The Ministry of Education</w:t>
+            </w:r>
+            <w:r>
+              <w:rPr>
+                <w:color w:val="000000" w:themeColor="text1"/>
+                <w:lang w:val="id-ID"/>
+              </w:rPr>
+              <w:t xml:space="preserve"> and Technology</w:t>
+            </w:r>
+            <w:r>
+              <w:rPr>
+                <w:color w:val="000000" w:themeColor="text1"/>
+              </w:rPr>
+              <w:t>.</w:t>
+            </w:r>
+          </w:p>
+          <w:p>
+            <w:pPr>
+              <w:pStyle w:val="ListTitle"/>
+              <w:rPr>
+                <w:color w:val="000000" w:themeColor="text1"/>
+              </w:rPr>
+            </w:pPr>
+            <w:r>
+              <w:rPr>
+                <w:color w:val="000000" w:themeColor="text1"/>
+              </w:rPr>
+              <w:t xml:space="preserve">2nd Winner of Game Dev MAGE 7 </w:t>
+            </w:r>
+            <w:r>
+              <w:rPr>
+                <w:color w:val="000000" w:themeColor="text1"/>
+                <w:lang w:val="id-ID"/>
+              </w:rPr>
+              <w:t>-</w:t>
+            </w:r>
+            <w:r>
+              <w:rPr>
+                <w:color w:val="000000" w:themeColor="text1"/>
+              </w:rPr>
+              <w:t xml:space="preserve"> [2021]</w:t>
+            </w:r>
+          </w:p>
+          <w:p>
+            <w:pPr>
+              <w:pStyle w:val="ListDescription"/>
+              <w:rPr>
+                <w:rFonts w:ascii="League Spartan SemiBold" w:hAnsi="League Spartan SemiBold"/>
+                <w:color w:val="000000" w:themeColor="text1"/>
+              </w:rPr>
+            </w:pPr>
+            <w:r>
+              <w:rPr>
+                <w:color w:val="000000" w:themeColor="text1"/>
+              </w:rPr>
+              <w:t>National level Game Development Competition issued by Sepuluh Nopember Institute of Technology.</w:t>
+            </w:r>
+          </w:p>
+          <w:p>
+            <w:pPr>
+              <w:pStyle w:val="ListTitle"/>
+              <w:rPr>
+                <w:color w:val="000000" w:themeColor="text1"/>
+              </w:rPr>
+            </w:pPr>
+            <w:r>
+              <w:rPr>
+                <w:color w:val="000000" w:themeColor="text1"/>
+              </w:rPr>
+              <w:t>Finalist of Kompetisi Sains Nasional - [2021]</w:t>
+            </w:r>
+          </w:p>
+          <w:p>
+            <w:pPr>
+              <w:pStyle w:val="ListDescription"/>
+              <w:rPr>
+                <w:color w:val="000000" w:themeColor="text1"/>
+              </w:rPr>
+            </w:pPr>
+            <w:r>
+              <w:rPr>
+                <w:color w:val="000000" w:themeColor="text1"/>
+              </w:rPr>
+              <w:t>Top 100 natianal level finalist of an official Computer Science Olympiad by The Ministry of Education attended by highschool student throughout Indonesia.</w:t>
+            </w:r>
+          </w:p>
+          <w:p>
+            <w:pPr>
+              <w:pStyle w:val="SubjectTitle"/>
+            </w:pPr>
+            <w:r>
+              <w:t>Skills</w:t>
+            </w:r>
+          </w:p>
+          <w:p>
+            <w:pPr>
+              <w:pStyle w:val="ListTitle"/>
+              <w:rPr>
+                <w:color w:val="000000" w:themeColor="text1"/>
+              </w:rPr>
+            </w:pPr>
+            <w:r>
+              <w:rPr>
+                <w:color w:val="000000" w:themeColor="text1"/>
+              </w:rPr>
+              <w:t>Mobile Development</w:t>
             </w:r>
             <w:r>
               <w:rPr>
@@ -1000,8 +1108,42 @@
             <w:r>
               <w:rPr>
                 <w:color w:val="000000" w:themeColor="text1"/>
-              </w:rPr>
-              <w:t xml:space="preserve"> for a storybook game.</w:t>
+                <w:lang w:val="id-ID"/>
+              </w:rPr>
+              <w:t>:</w:t>
+            </w:r>
+            <w:r>
+              <w:rPr>
+                <w:color w:val="000000" w:themeColor="text1"/>
+                <w:lang w:val="id-ID"/>
+              </w:rPr>
+              <w:t xml:space="preserve"> </w:t>
+            </w:r>
+          </w:p>
+          <w:p>
+            <w:pPr>
+              <w:pStyle w:val="ListDescription"/>
+              <w:rPr>
+                <w:rFonts w:ascii="League Spartan SemiBold" w:hAnsi="League Spartan SemiBold"/>
+              </w:rPr>
+            </w:pPr>
+            <w:r>
+              <w:t>Flutter</w:t>
+            </w:r>
+            <w:r>
+              <w:t xml:space="preserve">, Dart, Firebase, </w:t>
+            </w:r>
+            <w:r>
+              <w:t>React Native</w:t>
+            </w:r>
+            <w:r>
+              <w:t>, Unit</w:t>
+            </w:r>
+            <w:r>
+              <w:t>y</w:t>
+            </w:r>
+            <w:r>
+              <w:t>.</w:t>
             </w:r>
           </w:p>
           <w:p>
@@ -1015,20 +1157,7 @@
               <w:rPr>
                 <w:color w:val="000000" w:themeColor="text1"/>
               </w:rPr>
-              <w:t xml:space="preserve">Legend of Tampoemas Mountain </w:t>
-            </w:r>
-            <w:r>
-              <w:rPr>
-                <w:color w:val="000000" w:themeColor="text1"/>
-                <w:lang w:val="id-ID"/>
-              </w:rPr>
-              <w:t>-</w:t>
-            </w:r>
-            <w:r>
-              <w:rPr>
-                <w:color w:val="000000" w:themeColor="text1"/>
-              </w:rPr>
-              <w:t xml:space="preserve"> [2022]</w:t>
+              <w:t>Game Development</w:t>
             </w:r>
           </w:p>
           <w:p>
@@ -1036,14 +1165,25 @@
               <w:pStyle w:val="ListDescription"/>
               <w:rPr>
                 <w:rFonts w:ascii="League Spartan SemiBold" w:hAnsi="League Spartan SemiBold"/>
-                <w:color w:val="000000" w:themeColor="text1"/>
-              </w:rPr>
-            </w:pPr>
-            <w:r>
-              <w:rPr>
-                <w:color w:val="000000" w:themeColor="text1"/>
-              </w:rPr>
-              <w:t>Freelance programmer, realtime vfx/shader creation, and animator for a storybook game.</w:t>
+              </w:rPr>
+            </w:pPr>
+            <w:r>
+              <w:t>Unity</w:t>
+            </w:r>
+            <w:r>
+              <w:t>, C#,</w:t>
+            </w:r>
+            <w:r>
+              <w:t xml:space="preserve"> HLSL/ShaderLab</w:t>
+            </w:r>
+            <w:r>
+              <w:t>, PixiJs</w:t>
+            </w:r>
+            <w:r>
+              <w:t>, PhaserJS</w:t>
+            </w:r>
+            <w:r>
+              <w:t>.</w:t>
             </w:r>
           </w:p>
           <w:p>
@@ -1057,48 +1197,51 @@
               <w:rPr>
                 <w:color w:val="000000" w:themeColor="text1"/>
               </w:rPr>
-              <w:t xml:space="preserve">Flavy </w:t>
-            </w:r>
-            <w:r>
-              <w:rPr>
-                <w:color w:val="000000" w:themeColor="text1"/>
-                <w:lang w:val="id-ID"/>
-              </w:rPr>
-              <w:t>-</w:t>
-            </w:r>
-            <w:r>
-              <w:rPr>
-                <w:color w:val="000000" w:themeColor="text1"/>
-              </w:rPr>
-              <w:t xml:space="preserve"> [2021]</w:t>
+              <w:t>Web Development</w:t>
             </w:r>
           </w:p>
           <w:p>
             <w:pPr>
               <w:pStyle w:val="ListDescription"/>
               <w:rPr>
-                <w:color w:val="000000" w:themeColor="text1"/>
-              </w:rPr>
-            </w:pPr>
-            <w:r>
-              <w:rPr>
-                <w:color w:val="000000" w:themeColor="text1"/>
-              </w:rPr>
-              <w:t>Freelance programmer, realtime vfx/shader creation, and animator for a visual novel game to introduce the campus branch of Bandung Institute of Technology.</w:t>
-            </w:r>
-          </w:p>
-          <w:p>
-            <w:pPr>
-              <w:pStyle w:val="SubjectTitle"/>
-              <w:rPr>
-                <w:color w:val="000000" w:themeColor="text1"/>
-              </w:rPr>
-            </w:pPr>
-            <w:r>
-              <w:rPr>
-                <w:color w:val="000000" w:themeColor="text1"/>
-              </w:rPr>
-              <w:t>Achievement/Awards</w:t>
+                <w:rFonts w:ascii="League Spartan SemiBold" w:hAnsi="League Spartan SemiBold"/>
+              </w:rPr>
+            </w:pPr>
+            <w:r>
+              <w:t xml:space="preserve">NextJs, ReactJs, MongoDB, Django, Vercel, Flask, </w:t>
+            </w:r>
+            <w:r>
+              <w:t>Bootstrap</w:t>
+            </w:r>
+            <w:r>
+              <w:t>, D3, Express</w:t>
+            </w:r>
+            <w:r>
+              <w:rPr>
+                <w:lang w:val="id-ID"/>
+              </w:rPr>
+              <w:t>Js</w:t>
+            </w:r>
+            <w:r>
+              <w:t>, Heroku, SQLite</w:t>
+            </w:r>
+            <w:r>
+              <w:rPr>
+                <w:lang w:val="id-ID"/>
+              </w:rPr>
+              <w:t>, MySQL, PostgreSQL, Go, Fiber</w:t>
+            </w:r>
+            <w:r>
+              <w:t>, Firebase, PixiJs, Python, NodeJs</w:t>
+            </w:r>
+            <w:r>
+              <w:rPr>
+                <w:lang w:val="id-ID"/>
+              </w:rPr>
+              <w:t>, Laravel, PHP, Docker</w:t>
+            </w:r>
+            <w:r>
+              <w:t>.</w:t>
             </w:r>
           </w:p>
           <w:p>
@@ -1111,144 +1254,25 @@
             <w:r>
               <w:rPr>
                 <w:color w:val="000000" w:themeColor="text1"/>
-                <w:lang w:val="id-ID"/>
-              </w:rPr>
-              <w:t>Finalist Gemastik XVI</w:t>
-            </w:r>
-            <w:r>
-              <w:rPr>
-                <w:color w:val="000000" w:themeColor="text1"/>
-              </w:rPr>
-              <w:t xml:space="preserve"> </w:t>
-            </w:r>
-            <w:r>
-              <w:rPr>
-                <w:color w:val="000000" w:themeColor="text1"/>
-                <w:lang w:val="id-ID"/>
-              </w:rPr>
-              <w:t>-</w:t>
-            </w:r>
-            <w:r>
-              <w:rPr>
-                <w:color w:val="000000" w:themeColor="text1"/>
-              </w:rPr>
-              <w:t xml:space="preserve"> [202</w:t>
-            </w:r>
-            <w:r>
-              <w:rPr>
-                <w:color w:val="000000" w:themeColor="text1"/>
-                <w:lang w:val="id-ID"/>
-              </w:rPr>
-              <w:t>3</w:t>
-            </w:r>
-            <w:r>
-              <w:rPr>
-                <w:color w:val="000000" w:themeColor="text1"/>
-              </w:rPr>
-              <w:t>]</w:t>
+              </w:rPr>
+              <w:t>Operating System</w:t>
             </w:r>
           </w:p>
           <w:p>
             <w:pPr>
               <w:pStyle w:val="ListDescription"/>
-              <w:rPr>
-                <w:color w:val="000000" w:themeColor="text1"/>
-              </w:rPr>
-            </w:pPr>
-            <w:r>
-              <w:rPr>
-                <w:color w:val="000000" w:themeColor="text1"/>
-              </w:rPr>
-              <w:t xml:space="preserve">National level Game Development Competition issued by </w:t>
-            </w:r>
-            <w:r>
-              <w:rPr>
-                <w:color w:val="000000" w:themeColor="text1"/>
-              </w:rPr>
-              <w:t>The Ministry of Education</w:t>
-            </w:r>
-            <w:r>
-              <w:rPr>
-                <w:color w:val="000000" w:themeColor="text1"/>
-                <w:lang w:val="id-ID"/>
-              </w:rPr>
-              <w:t xml:space="preserve"> and Technology</w:t>
-            </w:r>
-            <w:r>
-              <w:rPr>
-                <w:color w:val="000000" w:themeColor="text1"/>
-              </w:rPr>
-              <w:t>.</w:t>
-            </w:r>
-          </w:p>
-          <w:p>
-            <w:pPr>
-              <w:pStyle w:val="ListTitle"/>
-              <w:rPr>
-                <w:color w:val="000000" w:themeColor="text1"/>
-              </w:rPr>
-            </w:pPr>
-            <w:r>
-              <w:rPr>
-                <w:color w:val="000000" w:themeColor="text1"/>
-              </w:rPr>
-              <w:t xml:space="preserve">2nd Winner of Game Dev MAGE 7 </w:t>
-            </w:r>
-            <w:r>
-              <w:rPr>
-                <w:color w:val="000000" w:themeColor="text1"/>
-                <w:lang w:val="id-ID"/>
-              </w:rPr>
-              <w:t>-</w:t>
-            </w:r>
-            <w:r>
-              <w:rPr>
-                <w:color w:val="000000" w:themeColor="text1"/>
-              </w:rPr>
-              <w:t xml:space="preserve"> [2021]</w:t>
-            </w:r>
-          </w:p>
-          <w:p>
-            <w:pPr>
-              <w:pStyle w:val="ListDescription"/>
-              <w:rPr>
-                <w:rFonts w:ascii="League Spartan SemiBold" w:hAnsi="League Spartan SemiBold"/>
-                <w:color w:val="000000" w:themeColor="text1"/>
-              </w:rPr>
-            </w:pPr>
-            <w:r>
-              <w:rPr>
-                <w:color w:val="000000" w:themeColor="text1"/>
-              </w:rPr>
-              <w:t>National level Game Development Competition issued by Sepuluh Nopember Institute of Technology.</w:t>
-            </w:r>
-          </w:p>
-          <w:p>
-            <w:pPr>
-              <w:pStyle w:val="ListTitle"/>
-              <w:rPr>
-                <w:color w:val="000000" w:themeColor="text1"/>
-              </w:rPr>
-            </w:pPr>
-            <w:r>
-              <w:rPr>
-                <w:color w:val="000000" w:themeColor="text1"/>
-              </w:rPr>
-              <w:t>Finalist of Kompetisi Sains Nasional - [2021]</w:t>
-            </w:r>
-          </w:p>
-          <w:p>
-            <w:pPr>
-              <w:pStyle w:val="ListDescription"/>
-              <w:rPr>
-                <w:color w:val="000000" w:themeColor="text1"/>
-              </w:rPr>
-            </w:pPr>
-            <w:r>
-              <w:rPr>
-                <w:color w:val="000000" w:themeColor="text1"/>
-              </w:rPr>
-              <w:t>Top 100 natianal level finalist of an official Computer Science Olympiad by The Ministry of Education attended by highschool student throughout Indonesia.</w:t>
+            </w:pPr>
+            <w:r>
+              <w:t xml:space="preserve">C, </w:t>
+            </w:r>
+            <w:r>
+              <w:t>Assembly</w:t>
+            </w:r>
+            <w:r>
+              <w:t xml:space="preserve">, </w:t>
+            </w:r>
+            <w:r>
+              <w:t>Qemu</w:t>
             </w:r>
           </w:p>
         </w:tc>
@@ -1773,7 +1797,33 @@
                 <w:rStyle w:val="SkillsChar"/>
                 <w:lang w:val="id-ID"/>
               </w:rPr>
-              <w:t>NextJs, Typescript</w:t>
+              <w:t>U</w:t>
+            </w:r>
+            <w:r>
+              <w:rPr>
+                <w:rStyle w:val="SkillsChar"/>
+              </w:rPr>
+              <w:t>nity Engine</w:t>
+            </w:r>
+            <w:r>
+              <w:rPr>
+                <w:rStyle w:val="SkillsChar"/>
+                <w:lang w:val="id-ID"/>
+              </w:rPr>
+              <w:t xml:space="preserve">, </w:t>
+            </w:r>
+            <w:r>
+              <w:rPr>
+                <w:rStyle w:val="SkillsChar"/>
+                <w:lang w:val="id-ID"/>
+              </w:rPr>
+              <w:t>C</w:t>
+            </w:r>
+            <w:r>
+              <w:rPr>
+                <w:rStyle w:val="SkillsChar"/>
+              </w:rPr>
+              <w:t>#</w:t>
             </w:r>
             <w:r>
               <w:rPr>
@@ -1913,82 +1963,6 @@
                   <w:rStyle w:val="Hyperlink"/>
                   <w:lang w:val="id-ID"/>
                 </w:rPr>
-                <w:t>Cube Associator</w:t>
-              </w:r>
-            </w:hyperlink>
-            <w:r>
-              <w:rPr>
-                <w:color w:val="000000" w:themeColor="text1"/>
-              </w:rPr>
-              <w:t xml:space="preserve"> </w:t>
-            </w:r>
-            <w:r>
-              <w:rPr>
-                <w:rStyle w:val="SkillsChar"/>
-              </w:rPr>
-              <w:t>- [</w:t>
-            </w:r>
-            <w:r>
-              <w:rPr>
-                <w:rStyle w:val="SkillsChar"/>
-                <w:lang w:val="id-ID"/>
-              </w:rPr>
-              <w:t>Unity Engine</w:t>
-            </w:r>
-            <w:r>
-              <w:rPr>
-                <w:rStyle w:val="SkillsChar"/>
-                <w:lang w:val="id-ID"/>
-              </w:rPr>
-              <w:t xml:space="preserve">, </w:t>
-            </w:r>
-            <w:r>
-              <w:rPr>
-                <w:rStyle w:val="SkillsChar"/>
-                <w:lang w:val="id-ID"/>
-              </w:rPr>
-              <w:t>C#</w:t>
-            </w:r>
-            <w:r>
-              <w:rPr>
-                <w:rStyle w:val="SkillsChar"/>
-              </w:rPr>
-              <w:t>]</w:t>
-            </w:r>
-          </w:p>
-          <w:p>
-            <w:pPr>
-              <w:pStyle w:val="ListDescription"/>
-              <w:rPr>
-                <w:lang w:val="id-ID"/>
-              </w:rPr>
-            </w:pPr>
-            <w:r>
-              <w:rPr>
-                <w:lang w:val="id-ID"/>
-              </w:rPr>
-              <w:t>Creative game with unique and fun mechanic for submission of GMTK Game jam</w:t>
-            </w:r>
-            <w:r>
-              <w:rPr>
-                <w:lang w:val="id-ID"/>
-              </w:rPr>
-              <w:t>.</w:t>
-            </w:r>
-          </w:p>
-          <w:p>
-            <w:pPr>
-              <w:pStyle w:val="ListTitle"/>
-              <w:rPr>
-                <w:color w:val="000000" w:themeColor="text1"/>
-              </w:rPr>
-            </w:pPr>
-            <w:hyperlink r:id="rId24" w:history="1">
-              <w:r>
-                <w:rPr>
-                  <w:rStyle w:val="Hyperlink"/>
-                  <w:lang w:val="id-ID"/>
-                </w:rPr>
                 <w:t>Ocular</w:t>
               </w:r>
             </w:hyperlink>
@@ -2039,7 +2013,7 @@
                 <w:color w:val="000000" w:themeColor="text1"/>
               </w:rPr>
             </w:pPr>
-            <w:hyperlink r:id="rId25" w:history="1">
+            <w:hyperlink r:id="rId24" w:history="1">
               <w:r>
                 <w:rPr>
                   <w:rStyle w:val="Hyperlink"/>
@@ -2091,7 +2065,7 @@
               <w:rPr>
                 <w:lang w:val="id-ID"/>
               </w:rPr>
-              <w:t xml:space="preserve">. </w:t>
+              <w:t xml:space="preserve"> </w:t>
             </w:r>
             <w:r>
               <w:rPr>
@@ -2140,7 +2114,7 @@
                 <w:color w:val="000000" w:themeColor="text1"/>
               </w:rPr>
             </w:pPr>
-            <w:hyperlink r:id="rId26" w:history="1">
+            <w:hyperlink r:id="rId25" w:history="1">
               <w:r>
                 <w:rPr>
                   <w:rStyle w:val="Hyperlink"/>
@@ -2196,7 +2170,7 @@
                 <w:color w:val="000000" w:themeColor="text1"/>
               </w:rPr>
             </w:pPr>
-            <w:hyperlink r:id="rId27" w:history="1">
+            <w:hyperlink r:id="rId26" w:history="1">
               <w:r>
                 <w:rPr>
                   <w:rStyle w:val="Hyperlink"/>
@@ -2278,75 +2252,7 @@
                 <w:color w:val="000000" w:themeColor="text1"/>
               </w:rPr>
             </w:pPr>
-            <w:hyperlink r:id="rId28" w:history="1">
-              <w:r>
-                <w:rPr>
-                  <w:rStyle w:val="Hyperlink"/>
-                  <w:lang w:val="id-ID"/>
-                </w:rPr>
-                <w:t>Project Arthur</w:t>
-              </w:r>
-            </w:hyperlink>
-            <w:r>
-              <w:rPr>
-                <w:color w:val="000000" w:themeColor="text1"/>
-              </w:rPr>
-              <w:t xml:space="preserve"> </w:t>
-            </w:r>
-            <w:r>
-              <w:rPr>
-                <w:rStyle w:val="SkillsChar"/>
-              </w:rPr>
-              <w:t>- [</w:t>
-            </w:r>
-            <w:r>
-              <w:rPr>
-                <w:rStyle w:val="SkillsChar"/>
-                <w:lang w:val="id-ID"/>
-              </w:rPr>
-              <w:t>Unity Engine, C#, HLSL</w:t>
-            </w:r>
-            <w:r>
-              <w:rPr>
-                <w:rStyle w:val="SkillsChar"/>
-              </w:rPr>
-              <w:t>]</w:t>
-            </w:r>
-          </w:p>
-          <w:p>
-            <w:pPr>
-              <w:pStyle w:val="ListDescription"/>
-              <w:rPr>
-                <w:lang w:val="id-ID"/>
-              </w:rPr>
-            </w:pPr>
-            <w:r>
-              <w:rPr>
-                <w:lang w:val="id-ID"/>
-              </w:rPr>
-              <w:t xml:space="preserve">Hack </w:t>
-            </w:r>
-            <w:r>
-              <w:rPr>
-                <w:lang w:val="id-ID"/>
-              </w:rPr>
-              <w:t>&amp;</w:t>
-            </w:r>
-            <w:r>
-              <w:rPr>
-                <w:lang w:val="id-ID"/>
-              </w:rPr>
-              <w:t xml:space="preserve"> slash and rougelike top down unfinished game implementing state machine, object pooling, etc.</w:t>
-            </w:r>
-          </w:p>
-          <w:p>
-            <w:pPr>
-              <w:pStyle w:val="ListTitle"/>
-              <w:rPr>
-                <w:color w:val="000000" w:themeColor="text1"/>
-              </w:rPr>
-            </w:pPr>
-            <w:hyperlink r:id="rId29" w:history="1">
+            <w:hyperlink r:id="rId27" w:history="1">
               <w:r>
                 <w:rPr>
                   <w:rStyle w:val="Hyperlink"/>
@@ -2408,7 +2314,7 @@
                 <w:color w:val="000000" w:themeColor="text1"/>
               </w:rPr>
             </w:pPr>
-            <w:hyperlink r:id="rId30" w:history="1">
+            <w:hyperlink r:id="rId28" w:history="1">
               <w:r>
                 <w:rPr>
                   <w:rStyle w:val="Hyperlink"/>
@@ -2520,7 +2426,7 @@
                 <w:color w:val="000000" w:themeColor="text1"/>
               </w:rPr>
             </w:pPr>
-            <w:hyperlink r:id="rId31" w:history="1">
+            <w:hyperlink r:id="rId29" w:history="1">
               <w:r>
                 <w:rPr>
                   <w:rStyle w:val="Hyperlink"/>
@@ -2600,7 +2506,7 @@
                 <w:color w:val="000000" w:themeColor="text1"/>
               </w:rPr>
             </w:pPr>
-            <w:hyperlink r:id="rId32" w:history="1">
+            <w:hyperlink r:id="rId30" w:history="1">
               <w:r>
                 <w:rPr>
                   <w:rStyle w:val="Hyperlink"/>
@@ -2693,7 +2599,7 @@
                 <w:color w:val="000000" w:themeColor="text1"/>
               </w:rPr>
             </w:pPr>
-            <w:hyperlink r:id="rId33" w:history="1">
+            <w:hyperlink r:id="rId31" w:history="1">
               <w:r>
                 <w:rPr>
                   <w:rStyle w:val="Hyperlink"/>
@@ -2779,7 +2685,297 @@
                 <w:color w:val="000000" w:themeColor="text1"/>
               </w:rPr>
             </w:pPr>
-            <w:hyperlink r:id="rId34" w:history="1">
+            <w:r>
+              <w:t>OsLahPokoknya</w:t>
+            </w:r>
+            <w:r>
+              <w:rPr>
+                <w:color w:val="000000" w:themeColor="text1"/>
+              </w:rPr>
+              <w:t xml:space="preserve"> </w:t>
+            </w:r>
+            <w:r>
+              <w:rPr>
+                <w:rStyle w:val="SkillsChar"/>
+              </w:rPr>
+              <w:t>- [</w:t>
+            </w:r>
+            <w:r>
+              <w:rPr>
+                <w:rStyle w:val="SkillsChar"/>
+                <w:lang w:val="id-ID"/>
+              </w:rPr>
+              <w:t>C</w:t>
+            </w:r>
+            <w:r>
+              <w:rPr>
+                <w:rStyle w:val="SkillsChar"/>
+                <w:lang w:val="id-ID"/>
+              </w:rPr>
+              <w:t xml:space="preserve">, </w:t>
+            </w:r>
+            <w:r>
+              <w:rPr>
+                <w:rStyle w:val="SkillsChar"/>
+                <w:lang w:val="id-ID"/>
+              </w:rPr>
+              <w:t>A</w:t>
+            </w:r>
+            <w:r>
+              <w:rPr>
+                <w:rStyle w:val="SkillsChar"/>
+              </w:rPr>
+              <w:t>ssembly</w:t>
+            </w:r>
+            <w:r>
+              <w:rPr>
+                <w:rStyle w:val="SkillsChar"/>
+                <w:lang w:val="id-ID"/>
+              </w:rPr>
+              <w:t xml:space="preserve">, </w:t>
+            </w:r>
+            <w:r>
+              <w:rPr>
+                <w:rStyle w:val="SkillsChar"/>
+                <w:lang w:val="id-ID"/>
+              </w:rPr>
+              <w:t>Q</w:t>
+            </w:r>
+            <w:r>
+              <w:rPr>
+                <w:rStyle w:val="SkillsChar"/>
+              </w:rPr>
+              <w:t>emu</w:t>
+            </w:r>
+            <w:r>
+              <w:rPr>
+                <w:rStyle w:val="SkillsChar"/>
+              </w:rPr>
+              <w:t>]</w:t>
+            </w:r>
+          </w:p>
+          <w:p>
+            <w:pPr>
+              <w:pStyle w:val="ListDescription"/>
+              <w:rPr>
+                <w:lang w:val="id-ID"/>
+              </w:rPr>
+            </w:pPr>
+            <w:r>
+              <w:t>Operating</w:t>
+            </w:r>
+            <w:r>
+              <w:rPr>
+                <w:lang w:val="id-ID"/>
+              </w:rPr>
+              <w:t xml:space="preserve"> System written in C &amp; Assembly.</w:t>
+            </w:r>
+          </w:p>
+          <w:p>
+            <w:pPr>
+              <w:pStyle w:val="ListTitle"/>
+              <w:rPr>
+                <w:color w:val="000000" w:themeColor="text1"/>
+              </w:rPr>
+            </w:pPr>
+            <w:r>
+              <w:t>Le Mari</w:t>
+            </w:r>
+            <w:r>
+              <w:rPr>
+                <w:color w:val="000000" w:themeColor="text1"/>
+              </w:rPr>
+              <w:t xml:space="preserve"> </w:t>
+            </w:r>
+            <w:r>
+              <w:rPr>
+                <w:rStyle w:val="SkillsChar"/>
+              </w:rPr>
+              <w:t>- [</w:t>
+            </w:r>
+            <w:r>
+              <w:rPr>
+                <w:rStyle w:val="SkillsChar"/>
+                <w:lang w:val="id-ID"/>
+              </w:rPr>
+              <w:t>P</w:t>
+            </w:r>
+            <w:r>
+              <w:rPr>
+                <w:rStyle w:val="SkillsChar"/>
+              </w:rPr>
+              <w:t>ython</w:t>
+            </w:r>
+            <w:r>
+              <w:rPr>
+                <w:rStyle w:val="SkillsChar"/>
+                <w:lang w:val="id-ID"/>
+              </w:rPr>
+              <w:t xml:space="preserve">, </w:t>
+            </w:r>
+            <w:r>
+              <w:rPr>
+                <w:rStyle w:val="SkillsChar"/>
+                <w:lang w:val="id-ID"/>
+              </w:rPr>
+              <w:t>F</w:t>
+            </w:r>
+            <w:r>
+              <w:rPr>
+                <w:rStyle w:val="SkillsChar"/>
+              </w:rPr>
+              <w:t>let</w:t>
+            </w:r>
+            <w:r>
+              <w:rPr>
+                <w:rStyle w:val="SkillsChar"/>
+              </w:rPr>
+              <w:t>, SQ</w:t>
+            </w:r>
+            <w:r>
+              <w:rPr>
+                <w:rStyle w:val="SkillsChar"/>
+              </w:rPr>
+              <w:t>L</w:t>
+            </w:r>
+            <w:r>
+              <w:rPr>
+                <w:rStyle w:val="SkillsChar"/>
+              </w:rPr>
+              <w:t>ite</w:t>
+            </w:r>
+            <w:r>
+              <w:rPr>
+                <w:rStyle w:val="SkillsChar"/>
+              </w:rPr>
+              <w:t>]</w:t>
+            </w:r>
+          </w:p>
+          <w:p>
+            <w:pPr>
+              <w:pStyle w:val="ListDescription"/>
+              <w:rPr>
+                <w:lang w:val="id-ID"/>
+              </w:rPr>
+            </w:pPr>
+            <w:r>
+              <w:rPr>
+                <w:lang w:val="id-ID"/>
+              </w:rPr>
+              <w:t xml:space="preserve">A </w:t>
+            </w:r>
+            <w:r>
+              <w:t>Desktop</w:t>
+            </w:r>
+            <w:r>
+              <w:rPr>
+                <w:lang w:val="id-ID"/>
+              </w:rPr>
+              <w:t xml:space="preserve"> App to Manage Outfit</w:t>
+            </w:r>
+            <w:r>
+              <w:rPr>
+                <w:lang w:val="id-ID"/>
+              </w:rPr>
+              <w:t>s</w:t>
+            </w:r>
+            <w:r>
+              <w:rPr>
+                <w:lang w:val="id-ID"/>
+              </w:rPr>
+              <w:t>.</w:t>
+            </w:r>
+          </w:p>
+          <w:p>
+            <w:pPr>
+              <w:pStyle w:val="ListTitle"/>
+              <w:rPr>
+                <w:color w:val="000000" w:themeColor="text1"/>
+              </w:rPr>
+            </w:pPr>
+            <w:r>
+              <w:t>Wikirace</w:t>
+            </w:r>
+            <w:r>
+              <w:t xml:space="preserve"> </w:t>
+            </w:r>
+            <w:r>
+              <w:t>Solver</w:t>
+            </w:r>
+            <w:r>
+              <w:rPr>
+                <w:color w:val="000000" w:themeColor="text1"/>
+              </w:rPr>
+              <w:t xml:space="preserve"> </w:t>
+            </w:r>
+            <w:r>
+              <w:rPr>
+                <w:rStyle w:val="SkillsChar"/>
+              </w:rPr>
+              <w:t>- [</w:t>
+            </w:r>
+            <w:r>
+              <w:rPr>
+                <w:rStyle w:val="SkillsChar"/>
+                <w:lang w:val="id-ID"/>
+              </w:rPr>
+              <w:t>P</w:t>
+            </w:r>
+            <w:r>
+              <w:rPr>
+                <w:rStyle w:val="SkillsChar"/>
+              </w:rPr>
+              <w:t>ixiJs</w:t>
+            </w:r>
+            <w:r>
+              <w:rPr>
+                <w:rStyle w:val="SkillsChar"/>
+                <w:lang w:val="id-ID"/>
+              </w:rPr>
+              <w:t xml:space="preserve">, </w:t>
+            </w:r>
+            <w:r>
+              <w:rPr>
+                <w:rStyle w:val="SkillsChar"/>
+                <w:lang w:val="id-ID"/>
+              </w:rPr>
+              <w:t>G</w:t>
+            </w:r>
+            <w:r>
+              <w:rPr>
+                <w:rStyle w:val="SkillsChar"/>
+              </w:rPr>
+              <w:t>o, Fiber</w:t>
+            </w:r>
+            <w:r>
+              <w:rPr>
+                <w:rStyle w:val="SkillsChar"/>
+              </w:rPr>
+              <w:t>]</w:t>
+            </w:r>
+          </w:p>
+          <w:p>
+            <w:pPr>
+              <w:pStyle w:val="ListDescription"/>
+              <w:rPr>
+                <w:lang w:val="id-ID"/>
+              </w:rPr>
+            </w:pPr>
+            <w:r>
+              <w:rPr>
+                <w:lang w:val="id-ID"/>
+              </w:rPr>
+              <w:t>Wikirace solver with webscrapping &amp; multithreading.</w:t>
+            </w:r>
+          </w:p>
+          <w:p>
+            <w:pPr>
+              <w:pStyle w:val="ListTitle"/>
+              <w:rPr>
+                <w:color w:val="000000" w:themeColor="text1"/>
+              </w:rPr>
+            </w:pPr>
+            <w:hyperlink r:id="rId32" w:history="1">
               <w:r>
                 <w:rPr>
                   <w:rStyle w:val="Hyperlink"/>
@@ -2918,15 +3114,15 @@
             </w:pPr>
             <w:r>
               <w:pict w14:anchorId="66D67FCD">
-                <v:shape id="Picture 12" o:spid="_x0000_i1027" type="#_x0000_t75" style="width:7.8pt;height:6pt;visibility:visible;mso-wrap-style:square">
-                  <v:imagedata r:id="rId35" o:title=""/>
+                <v:shape id="Picture 12" o:spid="_x0000_i1027" type="#_x0000_t75" style="width:7.65pt;height:6pt;visibility:visible;mso-wrap-style:square">
+                  <v:imagedata r:id="rId33" o:title=""/>
                 </v:shape>
               </w:pict>
             </w:r>
             <w:r>
               <w:t xml:space="preserve"> Gmail: </w:t>
             </w:r>
-            <w:hyperlink r:id="rId36" w:history="1">
+            <w:hyperlink r:id="rId34" w:history="1">
               <w:r>
                 <w:rPr>
                   <w:rStyle w:val="Hyperlink"/>
@@ -2974,7 +3170,7 @@
                           </pic:cNvPicPr>
                         </pic:nvPicPr>
                         <pic:blipFill>
-                          <a:blip r:embed="rId37" cstate="print">
+                          <a:blip r:embed="rId35" cstate="print">
                             <a:extLst>
                               <a:ext uri="{28A0092B-C50C-407E-A947-70E740481C1C}">
                                 <a14:useLocalDpi xmlns:a14="http://schemas.microsoft.com/office/drawing/2010/main" val="0"/>
@@ -3008,7 +3204,7 @@
             <w:r>
               <w:t xml:space="preserve"> Instagram: </w:t>
             </w:r>
-            <w:hyperlink r:id="rId38" w:history="1">
+            <w:hyperlink r:id="rId36" w:history="1">
               <w:r>
                 <w:rPr>
                   <w:rStyle w:val="Hyperlink"/>
@@ -3053,7 +3249,7 @@
                           </pic:cNvPicPr>
                         </pic:nvPicPr>
                         <pic:blipFill>
-                          <a:blip r:embed="rId39" cstate="print">
+                          <a:blip r:embed="rId37" cstate="print">
                             <a:extLst>
                               <a:ext uri="{28A0092B-C50C-407E-A947-70E740481C1C}">
                                 <a14:useLocalDpi xmlns:a14="http://schemas.microsoft.com/office/drawing/2010/main" val="0"/>
@@ -3087,7 +3283,7 @@
             <w:r>
               <w:t xml:space="preserve"> Whatsapp: </w:t>
             </w:r>
-            <w:hyperlink r:id="rId40" w:history="1">
+            <w:hyperlink r:id="rId38" w:history="1">
               <w:r>
                 <w:rPr>
                   <w:rStyle w:val="Hyperlink"/>
@@ -3126,7 +3322,7 @@
                           </pic:cNvPicPr>
                         </pic:nvPicPr>
                         <pic:blipFill>
-                          <a:blip r:embed="rId41" cstate="print">
+                          <a:blip r:embed="rId39" cstate="print">
                             <a:extLst>
                               <a:ext uri="{28A0092B-C50C-407E-A947-70E740481C1C}">
                                 <a14:useLocalDpi xmlns:a14="http://schemas.microsoft.com/office/drawing/2010/main" val="0"/>
@@ -3160,7 +3356,7 @@
             <w:r>
               <w:t xml:space="preserve"> Discord: </w:t>
             </w:r>
-            <w:hyperlink r:id="rId42" w:anchor="3449/" w:history="1">
+            <w:hyperlink r:id="rId40" w:anchor="3449/" w:history="1">
               <w:r>
                 <w:rPr>
                   <w:rStyle w:val="Hyperlink"/>
@@ -3267,7 +3463,7 @@
         <v:path o:extrusionok="f" gradientshapeok="t" o:connecttype="rect"/>
         <o:lock v:ext="edit" aspectratio="t"/>
       </v:shapetype>
-      <v:shape id="_x0000_i1027" type="#_x0000_t75" style="width:12pt;height:12pt;visibility:visible;mso-wrap-style:square" o:bullet="t">
+      <v:shape id="_x0000_i1065" type="#_x0000_t75" style="width:12pt;height:12pt;visibility:visible;mso-wrap-style:square" o:bullet="t">
         <v:imagedata r:id="rId1" o:title=""/>
       </v:shape>
     </w:pict>
@@ -3799,6 +3995,7 @@
   <w:style w:type="character" w:default="1" w:styleId="DefaultParagraphFont">
     <w:name w:val="Default Paragraph Font"/>
     <w:uiPriority w:val="1"/>
+    <w:semiHidden/>
     <w:unhideWhenUsed/>
   </w:style>
   <w:style w:type="table" w:default="1" w:styleId="TableNormal">

</xml_diff>

<commit_message>
feat: change to +300 stars for AnimationUI
</commit_message>
<xml_diff>
--- a/public/pdf/Dhafin Fawwaz Ikramullah - CV.docx
+++ b/public/pdf/Dhafin Fawwaz Ikramullah - CV.docx
@@ -1360,7 +1360,23 @@
                 <w:bCs/>
                 <w:lang w:val="id-ID"/>
               </w:rPr>
-              <w:t>+200 stars</w:t>
+              <w:t>+</w:t>
+            </w:r>
+            <w:r>
+              <w:rPr>
+                <w:b/>
+                <w:bCs/>
+                <w:lang w:val="id-ID"/>
+              </w:rPr>
+              <w:t>3</w:t>
+            </w:r>
+            <w:r>
+              <w:rPr>
+                <w:b/>
+                <w:bCs/>
+                <w:lang w:val="id-ID"/>
+              </w:rPr>
+              <w:t>00 stars</w:t>
             </w:r>
             <w:r>
               <w:rPr>
@@ -3615,7 +3631,7 @@
         <v:path o:extrusionok="f" gradientshapeok="t" o:connecttype="rect"/>
         <o:lock v:ext="edit" aspectratio="t"/>
       </v:shapetype>
-      <v:shape id="_x0000_i1136" type="#_x0000_t75" style="width:12pt;height:12pt;visibility:visible;mso-wrap-style:square" o:bullet="t">
+      <v:shape id="_x0000_i1028" type="#_x0000_t75" style="width:12pt;height:12pt;visibility:visible;mso-wrap-style:square" o:bullet="t">
         <v:imagedata r:id="rId1" o:title=""/>
       </v:shape>
     </w:pict>
@@ -4147,6 +4163,7 @@
   <w:style w:type="character" w:default="1" w:styleId="DefaultParagraphFont">
     <w:name w:val="Default Paragraph Font"/>
     <w:uiPriority w:val="1"/>
+    <w:semiHidden/>
     <w:unhideWhenUsed/>
   </w:style>
   <w:style w:type="table" w:default="1" w:styleId="TableNormal">

</xml_diff>

<commit_message>
feat: new achievement in CV
</commit_message>
<xml_diff>
--- a/public/pdf/Dhafin Fawwaz Ikramullah - CV.docx
+++ b/public/pdf/Dhafin Fawwaz Ikramullah - CV.docx
@@ -22,6 +22,9 @@
         <w:gridCol w:w="5264"/>
       </w:tblGrid>
       <w:tr>
+        <w:trPr>
+          <w:trHeight w:val="990"/>
+        </w:trPr>
         <w:tc>
           <w:tcPr>
             <w:tcW w:w="5214" w:type="dxa"/>
@@ -168,7 +171,7 @@
             </w:pPr>
             <w:r>
               <w:pict w14:anchorId="7C46B1ED">
-                <v:shape id="Picture 1" o:spid="_x0000_i1026" type="#_x0000_t75" style="width:8.2pt;height:8.2pt;visibility:visible;mso-wrap-style:square" o:bullet="t">
+                <v:shape id="Picture 1" o:spid="_x0000_i1039" type="#_x0000_t75" style="width:8.4pt;height:8.4pt;visibility:visible;mso-wrap-style:square" o:bullet="t">
                   <v:imagedata r:id="rId10" o:title=""/>
                 </v:shape>
               </w:pict>
@@ -459,7 +462,7 @@
               <w:t xml:space="preserve"> | </w:t>
             </w:r>
             <w:r>
-              <w:t>4</w:t>
+              <w:t>5</w:t>
             </w:r>
             <w:r>
               <w:rPr>
@@ -485,7 +488,10 @@
               <w:pStyle w:val="SubjectTitle"/>
             </w:pPr>
             <w:r>
-              <w:t>Skills</w:t>
+              <w:t>Organization</w:t>
+            </w:r>
+            <w:r>
+              <w:t xml:space="preserve"> </w:t>
             </w:r>
           </w:p>
           <w:p>
@@ -498,350 +504,346 @@
             <w:r>
               <w:rPr>
                 <w:color w:val="000000" w:themeColor="text1"/>
-              </w:rPr>
-              <w:t>Game Development</w:t>
+                <w:lang w:val="id-ID"/>
+              </w:rPr>
+              <w:t xml:space="preserve">Head of GameDev Committee </w:t>
+            </w:r>
+            <w:r>
+              <w:rPr>
+                <w:color w:val="000000" w:themeColor="text1"/>
+                <w:lang w:val="id-ID"/>
+              </w:rPr>
+              <w:t>at</w:t>
+            </w:r>
+            <w:r>
+              <w:rPr>
+                <w:color w:val="000000" w:themeColor="text1"/>
+                <w:lang w:val="id-ID"/>
+              </w:rPr>
+              <w:t xml:space="preserve"> Pra-Gemastik ITB </w:t>
             </w:r>
           </w:p>
           <w:p>
             <w:pPr>
               <w:pStyle w:val="ListDescription"/>
+            </w:pPr>
+            <w:r>
+              <w:t>Selection</w:t>
+            </w:r>
+            <w:r>
+              <w:t xml:space="preserve"> of ITB </w:t>
+            </w:r>
+            <w:r>
+              <w:t>representatif</w:t>
+            </w:r>
+            <w:r>
+              <w:t xml:space="preserve"> for Gemastik with Himpunan Mahasiswa Teknik Informatika (HMIF)</w:t>
+            </w:r>
+            <w:r>
+              <w:t>.</w:t>
+            </w:r>
+          </w:p>
+          <w:p>
+            <w:pPr>
+              <w:pStyle w:val="ListTitle"/>
+              <w:rPr>
+                <w:color w:val="000000" w:themeColor="text1"/>
+              </w:rPr>
+            </w:pPr>
+            <w:r>
+              <w:rPr>
+                <w:color w:val="000000" w:themeColor="text1"/>
+                <w:lang w:val="id-ID"/>
+              </w:rPr>
+              <w:t xml:space="preserve">Vice Chairman of Research &amp; Development at GIM </w:t>
+            </w:r>
+          </w:p>
+          <w:p>
+            <w:pPr>
+              <w:pStyle w:val="ListDescription"/>
+            </w:pPr>
+            <w:r>
+              <w:rPr>
+                <w:lang w:val="id-ID"/>
+              </w:rPr>
+              <w:t xml:space="preserve">An </w:t>
+            </w:r>
+            <w:r>
+              <w:t>organization</w:t>
+            </w:r>
+            <w:r>
+              <w:rPr>
+                <w:lang w:val="id-ID"/>
+              </w:rPr>
+              <w:t xml:space="preserve"> about game development in ITB</w:t>
+            </w:r>
+            <w:r>
+              <w:t>.</w:t>
+            </w:r>
+          </w:p>
+          <w:p>
+            <w:pPr>
+              <w:pStyle w:val="ListTitle"/>
+              <w:rPr>
+                <w:color w:val="000000" w:themeColor="text1"/>
+              </w:rPr>
+            </w:pPr>
+            <w:r>
+              <w:rPr>
+                <w:color w:val="000000" w:themeColor="text1"/>
+                <w:lang w:val="id-ID"/>
+              </w:rPr>
+              <w:t xml:space="preserve">Head of New Member Admission at GIM </w:t>
+            </w:r>
+          </w:p>
+          <w:p>
+            <w:pPr>
+              <w:pStyle w:val="ListDescription"/>
+            </w:pPr>
+            <w:r>
+              <w:rPr>
+                <w:lang w:val="id-ID"/>
+              </w:rPr>
+              <w:t xml:space="preserve">An </w:t>
+            </w:r>
+            <w:r>
+              <w:t>organization</w:t>
+            </w:r>
+            <w:r>
+              <w:rPr>
+                <w:lang w:val="id-ID"/>
+              </w:rPr>
+              <w:t xml:space="preserve"> about game development in ITB</w:t>
+            </w:r>
+            <w:r>
+              <w:t>.</w:t>
+            </w:r>
+          </w:p>
+          <w:p>
+            <w:pPr>
+              <w:pStyle w:val="SubjectTitle"/>
+            </w:pPr>
+            <w:r>
+              <w:t xml:space="preserve">Work </w:t>
+            </w:r>
+            <w:r>
+              <w:t>Experience</w:t>
+            </w:r>
+          </w:p>
+          <w:p>
+            <w:pPr>
+              <w:pStyle w:val="ListTitle"/>
+              <w:rPr>
+                <w:rStyle w:val="SkillsChar"/>
+              </w:rPr>
+            </w:pPr>
+            <w:r>
+              <w:t>Dewi</w:t>
+            </w:r>
+            <w:r>
+              <w:rPr>
+                <w:lang w:val="id-ID"/>
+              </w:rPr>
+              <w:t xml:space="preserve"> Sri</w:t>
+            </w:r>
+            <w:r>
+              <w:t xml:space="preserve"> </w:t>
+            </w:r>
+            <w:r>
+              <w:rPr>
+                <w:rStyle w:val="SkillsChar"/>
+              </w:rPr>
+              <w:t>- [2024]</w:t>
+            </w:r>
+          </w:p>
+          <w:p>
+            <w:pPr>
+              <w:pStyle w:val="ListDescription"/>
+              <w:spacing w:before="60"/>
+              <w:rPr>
+                <w:color w:val="000000" w:themeColor="text1"/>
+              </w:rPr>
+            </w:pPr>
+            <w:r>
+              <w:t>Freelance</w:t>
+            </w:r>
+            <w:r>
+              <w:t xml:space="preserve"> </w:t>
+            </w:r>
+            <w:r>
+              <w:t>programmer</w:t>
+            </w:r>
+            <w:r>
+              <w:t xml:space="preserve"> for a storybook game.</w:t>
+            </w:r>
+          </w:p>
+          <w:p>
+            <w:pPr>
+              <w:pStyle w:val="ListTitle"/>
+            </w:pPr>
+            <w:r>
+              <w:t>Rolling</w:t>
+            </w:r>
+            <w:r>
+              <w:rPr>
+                <w:lang w:val="id-ID"/>
+              </w:rPr>
+              <w:t xml:space="preserve"> Glory Jam</w:t>
+            </w:r>
+            <w:r>
+              <w:t xml:space="preserve"> </w:t>
+            </w:r>
+            <w:r>
+              <w:rPr>
+                <w:rStyle w:val="SkillsChar"/>
+              </w:rPr>
+              <w:t>- [2024]</w:t>
+            </w:r>
+          </w:p>
+          <w:p>
+            <w:pPr>
+              <w:pStyle w:val="ListDescription"/>
+              <w:spacing w:before="60"/>
+            </w:pPr>
+            <w:r>
+              <w:t>Internship</w:t>
+            </w:r>
+            <w:r>
+              <w:t xml:space="preserve"> </w:t>
+            </w:r>
+            <w:r>
+              <w:t>programmer</w:t>
+            </w:r>
+            <w:r>
+              <w:t xml:space="preserve"> for kinec</w:t>
+            </w:r>
+            <w:r>
+              <w:t>t,</w:t>
+            </w:r>
+            <w:r>
+              <w:t xml:space="preserve"> phaser</w:t>
+            </w:r>
+            <w:r>
+              <w:t>, shader creation</w:t>
+            </w:r>
+            <w:r>
+              <w:t>.</w:t>
+            </w:r>
+          </w:p>
+          <w:p>
+            <w:pPr>
+              <w:pStyle w:val="ListTitle"/>
+              <w:rPr>
+                <w:rStyle w:val="SkillsChar"/>
+              </w:rPr>
+            </w:pPr>
+            <w:r>
+              <w:t>Kirana</w:t>
+            </w:r>
+            <w:r>
+              <w:rPr>
+                <w:lang w:val="id-ID"/>
+              </w:rPr>
+              <w:t xml:space="preserve"> dan Laplip</w:t>
+            </w:r>
+            <w:r>
+              <w:t xml:space="preserve"> </w:t>
+            </w:r>
+            <w:r>
+              <w:rPr>
+                <w:rStyle w:val="SkillsChar"/>
+              </w:rPr>
+              <w:t>- [2023]</w:t>
+            </w:r>
+          </w:p>
+          <w:p>
+            <w:pPr>
+              <w:pStyle w:val="ListDescription"/>
+              <w:spacing w:before="60"/>
+            </w:pPr>
+            <w:r>
+              <w:t>Freelance</w:t>
+            </w:r>
+            <w:r>
+              <w:t xml:space="preserve"> </w:t>
+            </w:r>
+            <w:r>
+              <w:t>programmer</w:t>
+            </w:r>
+            <w:r>
+              <w:t xml:space="preserve"> for a storybook game.</w:t>
+            </w:r>
+          </w:p>
+          <w:p>
+            <w:pPr>
+              <w:pStyle w:val="ListTitle"/>
+            </w:pPr>
+            <w:r>
+              <w:t xml:space="preserve">Legend of Tampoemas Mountain </w:t>
+            </w:r>
+            <w:r>
+              <w:rPr>
+                <w:rStyle w:val="SkillsChar"/>
+              </w:rPr>
+              <w:t>- [2022]</w:t>
+            </w:r>
+          </w:p>
+          <w:p>
+            <w:pPr>
+              <w:pStyle w:val="ListDescription"/>
+              <w:spacing w:before="60"/>
+            </w:pPr>
+            <w:r>
+              <w:t>Freelance</w:t>
+            </w:r>
+            <w:r>
+              <w:t xml:space="preserve"> programmer for a </w:t>
+            </w:r>
+            <w:r>
+              <w:t>storybook</w:t>
+            </w:r>
+            <w:r>
+              <w:t xml:space="preserve"> game.</w:t>
+            </w:r>
+          </w:p>
+          <w:p>
+            <w:pPr>
+              <w:pStyle w:val="ListTitle"/>
+              <w:rPr>
+                <w:rStyle w:val="SkillsChar"/>
+              </w:rPr>
+            </w:pPr>
+            <w:r>
+              <w:t>Flavy</w:t>
+            </w:r>
+            <w:r>
+              <w:t xml:space="preserve"> </w:t>
+            </w:r>
+            <w:r>
+              <w:rPr>
+                <w:rStyle w:val="SkillsChar"/>
+              </w:rPr>
+              <w:t>- [2021]</w:t>
+            </w:r>
+          </w:p>
+          <w:p>
+            <w:pPr>
+              <w:pStyle w:val="ListDescription"/>
               <w:rPr>
                 <w:rFonts w:ascii="League Spartan SemiBold" w:hAnsi="League Spartan SemiBold"/>
               </w:rPr>
             </w:pPr>
             <w:r>
-              <w:t>Unity</w:t>
-            </w:r>
-            <w:r>
-              <w:t xml:space="preserve"> </w:t>
-            </w:r>
-            <w:r>
-              <w:t>Engine</w:t>
-            </w:r>
-            <w:r>
-              <w:t>, C#,</w:t>
-            </w:r>
-            <w:r>
-              <w:t xml:space="preserve"> HLSL/ShaderLab</w:t>
-            </w:r>
-            <w:r>
-              <w:t>, PixiJs</w:t>
-            </w:r>
-            <w:r>
-              <w:t>, PhaserJS</w:t>
-            </w:r>
-            <w:r>
-              <w:t>.</w:t>
-            </w:r>
-          </w:p>
-          <w:p>
-            <w:pPr>
-              <w:pStyle w:val="ListTitle"/>
-            </w:pPr>
-            <w:r>
-              <w:t>Web Development</w:t>
-            </w:r>
-          </w:p>
-          <w:p>
-            <w:pPr>
-              <w:pStyle w:val="ListDescription"/>
-            </w:pPr>
-            <w:r>
-              <w:t>NextJs</w:t>
-            </w:r>
-            <w:r>
-              <w:t>, SvelteKit</w:t>
-            </w:r>
-            <w:r>
-              <w:t>, ReactJs</w:t>
-            </w:r>
-            <w:r>
-              <w:t>, Tailwind</w:t>
-            </w:r>
-            <w:r>
-              <w:t xml:space="preserve">, Django, Vercel, Flask, </w:t>
-            </w:r>
-            <w:r>
-              <w:t>D3</w:t>
-            </w:r>
-            <w:r>
-              <w:t xml:space="preserve">, </w:t>
-            </w:r>
-            <w:r>
-              <w:t>ExpressJs</w:t>
-            </w:r>
-            <w:r>
-              <w:rPr>
-                <w:lang w:val="id-ID"/>
-              </w:rPr>
-              <w:t>, Vite</w:t>
-            </w:r>
-            <w:r>
-              <w:t>, SQLite</w:t>
-            </w:r>
-            <w:r>
-              <w:rPr>
-                <w:lang w:val="id-ID"/>
-              </w:rPr>
-              <w:t xml:space="preserve">, MySQL, PostgreSQL, </w:t>
-            </w:r>
-            <w:r>
-              <w:t>MongoDB</w:t>
-            </w:r>
-            <w:r>
-              <w:t>, Redis</w:t>
-            </w:r>
-            <w:r>
-              <w:rPr>
-                <w:lang w:val="id-ID"/>
-              </w:rPr>
-              <w:t>, Go, Fiber</w:t>
-            </w:r>
-            <w:r>
-              <w:t>, PixiJs, NodeJs</w:t>
-            </w:r>
-            <w:r>
-              <w:rPr>
-                <w:lang w:val="id-ID"/>
-              </w:rPr>
-              <w:t>, Laravel, PHP, Docker</w:t>
-            </w:r>
-            <w:r>
-              <w:t>.</w:t>
-            </w:r>
-          </w:p>
-          <w:p>
-            <w:pPr>
-              <w:pStyle w:val="ListTitle"/>
-              <w:rPr>
-                <w:color w:val="000000" w:themeColor="text1"/>
-              </w:rPr>
-            </w:pPr>
-            <w:r>
-              <w:rPr>
-                <w:color w:val="000000" w:themeColor="text1"/>
-              </w:rPr>
-              <w:t>Mobile Development</w:t>
-            </w:r>
-            <w:r>
-              <w:rPr>
-                <w:color w:val="000000" w:themeColor="text1"/>
-                <w:lang w:val="id-ID"/>
-              </w:rPr>
-              <w:t xml:space="preserve"> </w:t>
-            </w:r>
-            <w:r>
-              <w:rPr>
-                <w:color w:val="000000" w:themeColor="text1"/>
-                <w:lang w:val="id-ID"/>
-              </w:rPr>
-              <w:t>:</w:t>
-            </w:r>
-            <w:r>
-              <w:rPr>
-                <w:color w:val="000000" w:themeColor="text1"/>
-                <w:lang w:val="id-ID"/>
-              </w:rPr>
-              <w:t xml:space="preserve"> </w:t>
-            </w:r>
-          </w:p>
-          <w:p>
-            <w:pPr>
-              <w:pStyle w:val="ListDescription"/>
-              <w:rPr>
-                <w:rFonts w:ascii="League Spartan SemiBold" w:hAnsi="League Spartan SemiBold"/>
-              </w:rPr>
-            </w:pPr>
-            <w:r>
-              <w:t>Flutter</w:t>
-            </w:r>
-            <w:r>
-              <w:t xml:space="preserve">, Dart, </w:t>
-            </w:r>
-            <w:r>
-              <w:t>Firebase</w:t>
-            </w:r>
-            <w:r>
-              <w:t xml:space="preserve">, </w:t>
-            </w:r>
-            <w:r>
-              <w:t>React Native</w:t>
-            </w:r>
-            <w:r>
-              <w:t>, Unit</w:t>
-            </w:r>
-            <w:r>
-              <w:t>y</w:t>
-            </w:r>
-            <w:r>
-              <w:t>.</w:t>
-            </w:r>
-          </w:p>
-          <w:p>
-            <w:pPr>
-              <w:pStyle w:val="ListTitle"/>
-              <w:rPr>
-                <w:color w:val="000000" w:themeColor="text1"/>
-              </w:rPr>
-            </w:pPr>
-            <w:r>
-              <w:rPr>
-                <w:color w:val="000000" w:themeColor="text1"/>
-              </w:rPr>
-              <w:t>Other</w:t>
-            </w:r>
-          </w:p>
-          <w:p>
-            <w:pPr>
-              <w:pStyle w:val="ListDescription"/>
-            </w:pPr>
-            <w:r>
-              <w:t xml:space="preserve">Git, </w:t>
-            </w:r>
-            <w:r>
-              <w:t>Blender</w:t>
-            </w:r>
-            <w:r>
-              <w:t>, PlasticSCM, Figma, C, Assembly, Qemu.</w:t>
-            </w:r>
-          </w:p>
-          <w:p>
-            <w:pPr>
-              <w:pStyle w:val="SubjectTitle"/>
-            </w:pPr>
-            <w:r>
-              <w:t>Organization</w:t>
-            </w:r>
-            <w:r>
-              <w:t xml:space="preserve"> </w:t>
-            </w:r>
-          </w:p>
-          <w:p>
-            <w:pPr>
-              <w:pStyle w:val="ListTitle"/>
-              <w:rPr>
-                <w:color w:val="000000" w:themeColor="text1"/>
-              </w:rPr>
-            </w:pPr>
-            <w:r>
-              <w:rPr>
-                <w:color w:val="000000" w:themeColor="text1"/>
-                <w:lang w:val="id-ID"/>
-              </w:rPr>
-              <w:t xml:space="preserve">Head of GameDev Committee </w:t>
-            </w:r>
-            <w:r>
-              <w:rPr>
-                <w:color w:val="000000" w:themeColor="text1"/>
-                <w:lang w:val="id-ID"/>
-              </w:rPr>
-              <w:t>at</w:t>
-            </w:r>
-            <w:r>
-              <w:rPr>
-                <w:color w:val="000000" w:themeColor="text1"/>
-                <w:lang w:val="id-ID"/>
-              </w:rPr>
-              <w:t xml:space="preserve"> Pra-Gemastik ITB </w:t>
-            </w:r>
-          </w:p>
-          <w:p>
-            <w:pPr>
-              <w:pStyle w:val="ListDescription"/>
-            </w:pPr>
-            <w:r>
-              <w:t>Selection</w:t>
-            </w:r>
-            <w:r>
-              <w:t xml:space="preserve"> of ITB </w:t>
-            </w:r>
-            <w:r>
-              <w:t>representatif</w:t>
-            </w:r>
-            <w:r>
-              <w:t xml:space="preserve"> for Gemastik with Himpunan Mahasiswa Teknik Informatika (HMIF)</w:t>
-            </w:r>
-            <w:r>
-              <w:t>.</w:t>
-            </w:r>
-          </w:p>
-          <w:p>
-            <w:pPr>
-              <w:pStyle w:val="ListTitle"/>
-              <w:rPr>
-                <w:color w:val="000000" w:themeColor="text1"/>
-              </w:rPr>
-            </w:pPr>
-            <w:r>
-              <w:rPr>
-                <w:color w:val="000000" w:themeColor="text1"/>
-                <w:lang w:val="id-ID"/>
-              </w:rPr>
-              <w:t xml:space="preserve">Vice Chairman of Research &amp; Development at GIM </w:t>
-            </w:r>
-          </w:p>
-          <w:p>
-            <w:pPr>
-              <w:pStyle w:val="ListDescription"/>
-            </w:pPr>
-            <w:r>
-              <w:rPr>
-                <w:lang w:val="id-ID"/>
-              </w:rPr>
-              <w:t xml:space="preserve">An </w:t>
-            </w:r>
-            <w:r>
-              <w:t>organization</w:t>
-            </w:r>
-            <w:r>
-              <w:rPr>
-                <w:lang w:val="id-ID"/>
-              </w:rPr>
-              <w:t xml:space="preserve"> about game development in ITB</w:t>
-            </w:r>
-            <w:r>
-              <w:t>.</w:t>
-            </w:r>
-          </w:p>
-          <w:p>
-            <w:pPr>
-              <w:pStyle w:val="ListTitle"/>
-              <w:rPr>
-                <w:color w:val="000000" w:themeColor="text1"/>
-              </w:rPr>
-            </w:pPr>
-            <w:r>
-              <w:rPr>
-                <w:color w:val="000000" w:themeColor="text1"/>
-                <w:lang w:val="id-ID"/>
-              </w:rPr>
-              <w:t xml:space="preserve">Head of New Member Admission at GIM </w:t>
-            </w:r>
-          </w:p>
-          <w:p>
-            <w:pPr>
-              <w:pStyle w:val="ListDescription"/>
-              <w:rPr>
-                <w:rFonts w:ascii="League Spartan SemiBold" w:hAnsi="League Spartan SemiBold"/>
-              </w:rPr>
-            </w:pPr>
-            <w:r>
-              <w:rPr>
-                <w:lang w:val="id-ID"/>
-              </w:rPr>
-              <w:t xml:space="preserve">An </w:t>
-            </w:r>
-            <w:r>
-              <w:t>organization</w:t>
-            </w:r>
-            <w:r>
-              <w:rPr>
-                <w:lang w:val="id-ID"/>
-              </w:rPr>
-              <w:t xml:space="preserve"> about game development in ITB</w:t>
-            </w:r>
-            <w:r>
-              <w:t>.</w:t>
+              <w:t>Freelance</w:t>
+            </w:r>
+            <w:r>
+              <w:t xml:space="preserve"> programmer for a </w:t>
+            </w:r>
+            <w:r>
+              <w:t>visual</w:t>
+            </w:r>
+            <w:r>
+              <w:t xml:space="preserve"> novel game.</w:t>
             </w:r>
           </w:p>
         </w:tc>
@@ -873,6 +875,89 @@
                 <w:color w:val="000000" w:themeColor="text1"/>
                 <w:lang w:val="id-ID"/>
               </w:rPr>
+              <w:t xml:space="preserve">1st Winner </w:t>
+            </w:r>
+            <w:r>
+              <w:rPr>
+                <w:color w:val="000000" w:themeColor="text1"/>
+                <w:lang w:val="id-ID"/>
+              </w:rPr>
+              <w:t>Gemastik XVI</w:t>
+            </w:r>
+            <w:r>
+              <w:rPr>
+                <w:color w:val="000000" w:themeColor="text1"/>
+                <w:lang w:val="id-ID"/>
+              </w:rPr>
+              <w:t>I</w:t>
+            </w:r>
+            <w:r>
+              <w:rPr>
+                <w:color w:val="000000" w:themeColor="text1"/>
+              </w:rPr>
+              <w:t xml:space="preserve"> </w:t>
+            </w:r>
+            <w:r>
+              <w:rPr>
+                <w:rStyle w:val="SkillsChar"/>
+              </w:rPr>
+              <w:t>- [202</w:t>
+            </w:r>
+            <w:r>
+              <w:rPr>
+                <w:rStyle w:val="SkillsChar"/>
+              </w:rPr>
+              <w:t>4</w:t>
+            </w:r>
+            <w:r>
+              <w:rPr>
+                <w:rStyle w:val="SkillsChar"/>
+              </w:rPr>
+              <w:t>]</w:t>
+            </w:r>
+          </w:p>
+          <w:p>
+            <w:pPr>
+              <w:pStyle w:val="ListDescription"/>
+              <w:spacing w:before="60"/>
+            </w:pPr>
+            <w:r>
+              <w:t xml:space="preserve">National </w:t>
+            </w:r>
+            <w:r>
+              <w:t>level</w:t>
+            </w:r>
+            <w:r>
+              <w:t xml:space="preserve"> Game Development Competition issued by The </w:t>
+            </w:r>
+            <w:r>
+              <w:t>Ministry</w:t>
+            </w:r>
+            <w:r>
+              <w:t xml:space="preserve"> of Education</w:t>
+            </w:r>
+            <w:r>
+              <w:rPr>
+                <w:lang w:val="id-ID"/>
+              </w:rPr>
+              <w:t xml:space="preserve"> and Technology</w:t>
+            </w:r>
+            <w:r>
+              <w:t>.</w:t>
+            </w:r>
+          </w:p>
+          <w:p>
+            <w:pPr>
+              <w:pStyle w:val="ListTitle"/>
+              <w:rPr>
+                <w:color w:val="000000" w:themeColor="text1"/>
+              </w:rPr>
+            </w:pPr>
+            <w:r>
+              <w:rPr>
+                <w:color w:val="000000" w:themeColor="text1"/>
+                <w:lang w:val="id-ID"/>
+              </w:rPr>
               <w:t>Finalist Gemastik XVI</w:t>
             </w:r>
             <w:r>
@@ -997,239 +1082,235 @@
           <w:p>
             <w:pPr>
               <w:pStyle w:val="SubjectTitle"/>
-            </w:pPr>
-            <w:r>
-              <w:t xml:space="preserve">Work </w:t>
-            </w:r>
-            <w:r>
-              <w:t>Experience</w:t>
+              <w:numPr>
+                <w:ilvl w:val="0"/>
+                <w:numId w:val="1"/>
+              </w:numPr>
+              <w:ind w:left="144" w:hanging="144"/>
+            </w:pPr>
+            <w:r>
+              <w:t>Skills</w:t>
             </w:r>
           </w:p>
           <w:p>
             <w:pPr>
               <w:pStyle w:val="ListTitle"/>
               <w:rPr>
-                <w:rStyle w:val="SkillsChar"/>
-              </w:rPr>
-            </w:pPr>
-            <w:r>
-              <w:t>Dewi</w:t>
-            </w:r>
-            <w:r>
-              <w:rPr>
-                <w:lang w:val="id-ID"/>
-              </w:rPr>
-              <w:t xml:space="preserve"> Sri</w:t>
+                <w:color w:val="000000" w:themeColor="text1"/>
+              </w:rPr>
+            </w:pPr>
+            <w:r>
+              <w:rPr>
+                <w:color w:val="000000" w:themeColor="text1"/>
+              </w:rPr>
+              <w:t>Game Development</w:t>
+            </w:r>
+          </w:p>
+          <w:p>
+            <w:pPr>
+              <w:pStyle w:val="ListDescription"/>
+              <w:spacing w:before="60"/>
+              <w:rPr>
+                <w:rFonts w:ascii="League Spartan SemiBold" w:hAnsi="League Spartan SemiBold"/>
+              </w:rPr>
+            </w:pPr>
+            <w:r>
+              <w:t>Unity</w:t>
             </w:r>
             <w:r>
               <w:t xml:space="preserve"> </w:t>
             </w:r>
             <w:r>
-              <w:rPr>
-                <w:rStyle w:val="SkillsChar"/>
-              </w:rPr>
-              <w:t>- [2024]</w:t>
+              <w:t>Engine</w:t>
+            </w:r>
+            <w:r>
+              <w:t>, C#,</w:t>
+            </w:r>
+            <w:r>
+              <w:t xml:space="preserve"> HLSL/ShaderLab</w:t>
+            </w:r>
+            <w:r>
+              <w:t>, PixiJs</w:t>
+            </w:r>
+            <w:r>
+              <w:t>, PhaserJS</w:t>
+            </w:r>
+            <w:r>
+              <w:t>.</w:t>
+            </w:r>
+          </w:p>
+          <w:p>
+            <w:pPr>
+              <w:pStyle w:val="ListTitle"/>
+            </w:pPr>
+            <w:r>
+              <w:t>Web Development</w:t>
             </w:r>
           </w:p>
           <w:p>
             <w:pPr>
               <w:pStyle w:val="ListDescription"/>
-              <w:rPr>
-                <w:color w:val="000000" w:themeColor="text1"/>
-              </w:rPr>
-            </w:pPr>
-            <w:r>
-              <w:t>Freelance</w:t>
-            </w:r>
-            <w:r>
+              <w:spacing w:before="60"/>
+            </w:pPr>
+            <w:r>
+              <w:t>NextJs</w:t>
+            </w:r>
+            <w:r>
+              <w:t>, SvelteKit</w:t>
+            </w:r>
+            <w:r>
+              <w:t>, ReactJs</w:t>
+            </w:r>
+            <w:r>
+              <w:t>, Tailwind</w:t>
+            </w:r>
+            <w:r>
+              <w:t xml:space="preserve">, Django, Vercel, Flask, </w:t>
+            </w:r>
+            <w:r>
+              <w:t>D3</w:t>
+            </w:r>
+            <w:r>
+              <w:t xml:space="preserve">, </w:t>
+            </w:r>
+            <w:r>
+              <w:t>ExpressJs</w:t>
+            </w:r>
+            <w:r>
+              <w:rPr>
+                <w:lang w:val="id-ID"/>
+              </w:rPr>
+              <w:t>, Vite</w:t>
+            </w:r>
+            <w:r>
+              <w:t>, SQLite</w:t>
+            </w:r>
+            <w:r>
+              <w:rPr>
+                <w:lang w:val="id-ID"/>
+              </w:rPr>
+              <w:t xml:space="preserve">, MySQL, PostgreSQL, </w:t>
+            </w:r>
+            <w:r>
+              <w:t>MongoDB</w:t>
+            </w:r>
+            <w:r>
+              <w:t>, Redis</w:t>
+            </w:r>
+            <w:r>
+              <w:rPr>
+                <w:lang w:val="id-ID"/>
+              </w:rPr>
+              <w:t>, Go, Fiber</w:t>
+            </w:r>
+            <w:r>
+              <w:t>, PixiJs, NodeJs</w:t>
+            </w:r>
+            <w:r>
+              <w:rPr>
+                <w:lang w:val="id-ID"/>
+              </w:rPr>
+              <w:t>, Laravel, PHP, Docker</w:t>
+            </w:r>
+            <w:r>
+              <w:t>.</w:t>
+            </w:r>
+          </w:p>
+          <w:p>
+            <w:pPr>
+              <w:pStyle w:val="ListTitle"/>
+              <w:rPr>
+                <w:color w:val="000000" w:themeColor="text1"/>
+              </w:rPr>
+            </w:pPr>
+            <w:r>
+              <w:rPr>
+                <w:color w:val="000000" w:themeColor="text1"/>
+              </w:rPr>
+              <w:t>Mobile Development</w:t>
+            </w:r>
+            <w:r>
+              <w:rPr>
+                <w:color w:val="000000" w:themeColor="text1"/>
+                <w:lang w:val="id-ID"/>
+              </w:rPr>
               <w:t xml:space="preserve"> </w:t>
             </w:r>
             <w:r>
-              <w:t>programmer</w:t>
-            </w:r>
-            <w:r>
-              <w:t xml:space="preserve"> for a storybook game.</w:t>
+              <w:rPr>
+                <w:color w:val="000000" w:themeColor="text1"/>
+                <w:lang w:val="id-ID"/>
+              </w:rPr>
+              <w:t>:</w:t>
+            </w:r>
+            <w:r>
+              <w:rPr>
+                <w:color w:val="000000" w:themeColor="text1"/>
+                <w:lang w:val="id-ID"/>
+              </w:rPr>
+              <w:t xml:space="preserve"> </w:t>
+            </w:r>
+          </w:p>
+          <w:p>
+            <w:pPr>
+              <w:pStyle w:val="ListDescription"/>
+              <w:spacing w:before="60"/>
+              <w:rPr>
+                <w:rFonts w:ascii="League Spartan SemiBold" w:hAnsi="League Spartan SemiBold"/>
+              </w:rPr>
+            </w:pPr>
+            <w:r>
+              <w:t>Flutter</w:t>
+            </w:r>
+            <w:r>
+              <w:t xml:space="preserve">, Dart, </w:t>
+            </w:r>
+            <w:r>
+              <w:t>Firebase</w:t>
+            </w:r>
+            <w:r>
+              <w:t xml:space="preserve">, </w:t>
+            </w:r>
+            <w:r>
+              <w:t>React Native</w:t>
+            </w:r>
+            <w:r>
+              <w:t>, Unit</w:t>
+            </w:r>
+            <w:r>
+              <w:t>y</w:t>
+            </w:r>
+            <w:r>
+              <w:t>.</w:t>
             </w:r>
           </w:p>
           <w:p>
             <w:pPr>
               <w:pStyle w:val="ListTitle"/>
-            </w:pPr>
-            <w:r>
-              <w:t>Rolling</w:t>
-            </w:r>
-            <w:r>
-              <w:rPr>
-                <w:lang w:val="id-ID"/>
-              </w:rPr>
-              <w:t xml:space="preserve"> Glory Jam</w:t>
-            </w:r>
-            <w:r>
-              <w:t xml:space="preserve"> </w:t>
-            </w:r>
-            <w:r>
-              <w:rPr>
-                <w:rStyle w:val="SkillsChar"/>
-              </w:rPr>
-              <w:t>- [2024]</w:t>
+              <w:rPr>
+                <w:color w:val="000000" w:themeColor="text1"/>
+              </w:rPr>
+            </w:pPr>
+            <w:r>
+              <w:rPr>
+                <w:color w:val="000000" w:themeColor="text1"/>
+              </w:rPr>
+              <w:t>Other</w:t>
             </w:r>
           </w:p>
           <w:p>
             <w:pPr>
               <w:pStyle w:val="ListDescription"/>
-            </w:pPr>
-            <w:r>
-              <w:t>Internship</w:t>
-            </w:r>
-            <w:r>
-              <w:t xml:space="preserve"> </w:t>
-            </w:r>
-            <w:r>
-              <w:t>programmer</w:t>
-            </w:r>
-            <w:r>
-              <w:t xml:space="preserve"> for kinec</w:t>
-            </w:r>
-            <w:r>
-              <w:t>t,</w:t>
-            </w:r>
-            <w:r>
-              <w:t xml:space="preserve"> phaser</w:t>
-            </w:r>
-            <w:r>
-              <w:t>, shader creation</w:t>
-            </w:r>
-            <w:r>
-              <w:t>.</w:t>
-            </w:r>
-          </w:p>
-          <w:p>
-            <w:pPr>
-              <w:pStyle w:val="ListTitle"/>
-              <w:rPr>
-                <w:rStyle w:val="SkillsChar"/>
-              </w:rPr>
-            </w:pPr>
-            <w:r>
-              <w:t>Kirana</w:t>
-            </w:r>
-            <w:r>
-              <w:rPr>
-                <w:lang w:val="id-ID"/>
-              </w:rPr>
-              <w:t xml:space="preserve"> dan Laplip</w:t>
-            </w:r>
-            <w:r>
-              <w:t xml:space="preserve"> </w:t>
-            </w:r>
-            <w:r>
-              <w:rPr>
-                <w:rStyle w:val="SkillsChar"/>
-              </w:rPr>
-              <w:t>- [2023]</w:t>
-            </w:r>
-          </w:p>
-          <w:p>
-            <w:pPr>
-              <w:pStyle w:val="ListDescription"/>
-            </w:pPr>
-            <w:r>
-              <w:t>Freelance</w:t>
-            </w:r>
-            <w:r>
-              <w:t xml:space="preserve"> </w:t>
-            </w:r>
-            <w:r>
-              <w:t>programmer</w:t>
-            </w:r>
-            <w:r>
-              <w:t xml:space="preserve">  for a storybook game.</w:t>
-            </w:r>
-          </w:p>
-          <w:p>
-            <w:pPr>
-              <w:pStyle w:val="ListTitle"/>
-            </w:pPr>
-            <w:r>
-              <w:t xml:space="preserve">Legend of Tampoemas Mountain </w:t>
-            </w:r>
-            <w:r>
-              <w:rPr>
-                <w:rStyle w:val="SkillsChar"/>
-              </w:rPr>
-              <w:t>- [2022]</w:t>
-            </w:r>
-          </w:p>
-          <w:p>
-            <w:pPr>
-              <w:pStyle w:val="ListDescription"/>
-            </w:pPr>
-            <w:r>
-              <w:t>Freelance</w:t>
-            </w:r>
-            <w:r>
-              <w:t xml:space="preserve"> programmer, realtime vfx/shader creation, and </w:t>
-            </w:r>
-            <w:r>
-              <w:t>animator</w:t>
-            </w:r>
-            <w:r>
-              <w:t xml:space="preserve"> for a </w:t>
-            </w:r>
-            <w:r>
-              <w:t>storybook</w:t>
-            </w:r>
-            <w:r>
-              <w:t xml:space="preserve"> game.</w:t>
-            </w:r>
-          </w:p>
-          <w:p>
-            <w:pPr>
-              <w:pStyle w:val="ListTitle"/>
-              <w:rPr>
-                <w:rStyle w:val="SkillsChar"/>
-              </w:rPr>
-            </w:pPr>
-            <w:r>
-              <w:t>Flavy</w:t>
-            </w:r>
-            <w:r>
-              <w:t xml:space="preserve"> </w:t>
-            </w:r>
-            <w:r>
-              <w:rPr>
-                <w:rStyle w:val="SkillsChar"/>
-              </w:rPr>
-              <w:t>- [2021]</w:t>
-            </w:r>
-          </w:p>
-          <w:p>
-            <w:pPr>
-              <w:pStyle w:val="ListDescription"/>
-            </w:pPr>
-            <w:r>
-              <w:t>Freelance</w:t>
-            </w:r>
-            <w:r>
-              <w:t xml:space="preserve"> programmer, realtime vfx/shader creation, and </w:t>
-            </w:r>
-            <w:r>
-              <w:t>animator</w:t>
-            </w:r>
-            <w:r>
-              <w:t xml:space="preserve"> for a </w:t>
-            </w:r>
-            <w:r>
-              <w:t>visual</w:t>
-            </w:r>
-            <w:r>
-              <w:t xml:space="preserve"> novel game to introduce the campus branch of </w:t>
-            </w:r>
-            <w:r>
-              <w:t>Bandung</w:t>
-            </w:r>
-            <w:r>
-              <w:t xml:space="preserve"> Institute of Technology.</w:t>
+              <w:spacing w:before="60"/>
+            </w:pPr>
+            <w:r>
+              <w:t xml:space="preserve">Git, </w:t>
+            </w:r>
+            <w:r>
+              <w:t>Blender</w:t>
+            </w:r>
+            <w:r>
+              <w:t>, PlasticSCM, Figma, C, Assembly, Qemu.</w:t>
             </w:r>
           </w:p>
         </w:tc>
@@ -2205,16 +2286,8 @@
               <w:r>
                 <w:rPr>
                   <w:rStyle w:val="Hyperlink"/>
-                  <w:color w:val="auto"/>
                 </w:rPr>
-                <w:t>Project</w:t>
-              </w:r>
-              <w:r>
-                <w:rPr>
-                  <w:rStyle w:val="Hyperlink"/>
-                  <w:lang w:val="id-ID"/>
-                </w:rPr>
-                <w:t xml:space="preserve"> Arthur</w:t>
+                <w:t>Financial Streams</w:t>
               </w:r>
             </w:hyperlink>
             <w:r>
@@ -2254,37 +2327,13 @@
               <w:rPr>
                 <w:lang w:val="id-ID"/>
               </w:rPr>
-              <w:t xml:space="preserve">Hack </w:t>
-            </w:r>
-            <w:r>
-              <w:rPr>
-                <w:lang w:val="id-ID"/>
-              </w:rPr>
-              <w:t>&amp;</w:t>
-            </w:r>
-            <w:r>
-              <w:rPr>
-                <w:lang w:val="id-ID"/>
-              </w:rPr>
-              <w:t xml:space="preserve"> slash and </w:t>
-            </w:r>
-            <w:r>
-              <w:t>rougelike</w:t>
-            </w:r>
-            <w:r>
-              <w:rPr>
-                <w:lang w:val="id-ID"/>
-              </w:rPr>
-              <w:t xml:space="preserve"> top down unfinished game </w:t>
-            </w:r>
-            <w:r>
-              <w:t>implementing</w:t>
-            </w:r>
-            <w:r>
-              <w:rPr>
-                <w:lang w:val="id-ID"/>
-              </w:rPr>
-              <w:t xml:space="preserve"> state machine, object pooling, etc.</w:t>
+              <w:t>Management, simulation, RPG game winning 1st place in Gemastik XVII 2024</w:t>
+            </w:r>
+            <w:r>
+              <w:rPr>
+                <w:lang w:val="id-ID"/>
+              </w:rPr>
+              <w:t>.</w:t>
             </w:r>
           </w:p>
           <w:p>
@@ -3192,7 +3241,25 @@
               <w:rPr>
                 <w:lang w:val="id-ID"/>
               </w:rPr>
-              <w:t xml:space="preserve">Snake game with ability to move in 4th dimension. It manage to get </w:t>
+              <w:t xml:space="preserve">4D </w:t>
+            </w:r>
+            <w:r>
+              <w:rPr>
+                <w:lang w:val="id-ID"/>
+              </w:rPr>
+              <w:t>Snake game get</w:t>
+            </w:r>
+            <w:r>
+              <w:rPr>
+                <w:lang w:val="id-ID"/>
+              </w:rPr>
+              <w:t>ting</w:t>
+            </w:r>
+            <w:r>
+              <w:rPr>
+                <w:lang w:val="id-ID"/>
+              </w:rPr>
+              <w:t xml:space="preserve"> </w:t>
             </w:r>
             <w:r>
               <w:rPr>
@@ -3285,7 +3352,7 @@
             </w:pPr>
             <w:r>
               <w:pict w14:anchorId="66D67FCD">
-                <v:shape id="Picture 12" o:spid="_x0000_i1027" type="#_x0000_t75" style="width:7.65pt;height:6pt;visibility:visible;mso-wrap-style:square">
+                <v:shape id="Picture 12" o:spid="_x0000_i1027" type="#_x0000_t75" style="width:7.8pt;height:6pt;visibility:visible;mso-wrap-style:square">
                   <v:imagedata r:id="rId38" o:title=""/>
                 </v:shape>
               </w:pict>
@@ -3631,7 +3698,7 @@
         <v:path o:extrusionok="f" gradientshapeok="t" o:connecttype="rect"/>
         <o:lock v:ext="edit" aspectratio="t"/>
       </v:shapetype>
-      <v:shape id="_x0000_i1028" type="#_x0000_t75" style="width:12pt;height:12pt;visibility:visible;mso-wrap-style:square" o:bullet="t">
+      <v:shape id="_x0000_i1049" type="#_x0000_t75" style="width:12pt;height:12pt;visibility:visible;mso-wrap-style:square" o:bullet="t">
         <v:imagedata r:id="rId1" o:title=""/>
       </v:shape>
     </w:pict>

</xml_diff>

<commit_message>
feat: update website url
</commit_message>
<xml_diff>
--- a/public/pdf/Dhafin Fawwaz Ikramullah - CV.docx
+++ b/public/pdf/Dhafin Fawwaz Ikramullah - CV.docx
@@ -160,7 +160,21 @@
                   <w:rStyle w:val="Hyperlink"/>
                   <w:szCs w:val="20"/>
                 </w:rPr>
-                <w:t>https://dhafinfawwaz.github.io/</w:t>
+                <w:t>https://dhafinfa</w:t>
+              </w:r>
+              <w:r>
+                <w:rPr>
+                  <w:rStyle w:val="Hyperlink"/>
+                  <w:szCs w:val="20"/>
+                </w:rPr>
+                <w:t>w</w:t>
+              </w:r>
+              <w:r>
+                <w:rPr>
+                  <w:rStyle w:val="Hyperlink"/>
+                  <w:szCs w:val="20"/>
+                </w:rPr>
+                <w:t>waz.com</w:t>
               </w:r>
             </w:hyperlink>
           </w:p>
@@ -171,7 +185,7 @@
             </w:pPr>
             <w:r>
               <w:pict w14:anchorId="7C46B1ED">
-                <v:shape id="Picture 1" o:spid="_x0000_i1039" type="#_x0000_t75" style="width:8.4pt;height:8.4pt;visibility:visible;mso-wrap-style:square" o:bullet="t">
+                <v:shape id="Picture 1" o:spid="_x0000_i1026" type="#_x0000_t75" style="width:8.4pt;height:8.4pt;visibility:visible;mso-wrap-style:square" o:bullet="t">
                   <v:imagedata r:id="rId10" o:title=""/>
                 </v:shape>
               </w:pict>
@@ -875,21 +889,7 @@
                 <w:color w:val="000000" w:themeColor="text1"/>
                 <w:lang w:val="id-ID"/>
               </w:rPr>
-              <w:t xml:space="preserve">1st Winner </w:t>
-            </w:r>
-            <w:r>
-              <w:rPr>
-                <w:color w:val="000000" w:themeColor="text1"/>
-                <w:lang w:val="id-ID"/>
-              </w:rPr>
-              <w:t>Gemastik XVI</w:t>
-            </w:r>
-            <w:r>
-              <w:rPr>
-                <w:color w:val="000000" w:themeColor="text1"/>
-                <w:lang w:val="id-ID"/>
-              </w:rPr>
-              <w:t>I</w:t>
+              <w:t>1st Winner Gemastik XVII</w:t>
             </w:r>
             <w:r>
               <w:rPr>
@@ -2335,14 +2335,6 @@
               </w:rPr>
               <w:t>.</w:t>
             </w:r>
-          </w:p>
-          <w:p>
-            <w:pPr>
-              <w:pStyle w:val="ListDescription"/>
-              <w:rPr>
-                <w:lang w:val="id-ID"/>
-              </w:rPr>
-            </w:pPr>
           </w:p>
           <w:p>
             <w:pPr>
@@ -3698,7 +3690,7 @@
         <v:path o:extrusionok="f" gradientshapeok="t" o:connecttype="rect"/>
         <o:lock v:ext="edit" aspectratio="t"/>
       </v:shapetype>
-      <v:shape id="_x0000_i1049" type="#_x0000_t75" style="width:12pt;height:12pt;visibility:visible;mso-wrap-style:square" o:bullet="t">
+      <v:shape id="_x0000_i1030" type="#_x0000_t75" style="width:12pt;height:12pt;visibility:visible;mso-wrap-style:square" o:bullet="t">
         <v:imagedata r:id="rId1" o:title=""/>
       </v:shape>
     </w:pict>

</xml_diff>

<commit_message>
feat: new skill: AWS & Coolify
</commit_message>
<xml_diff>
--- a/public/pdf/Dhafin Fawwaz Ikramullah - CV.docx
+++ b/public/pdf/Dhafin Fawwaz Ikramullah - CV.docx
@@ -688,7 +688,13 @@
               <w:rPr>
                 <w:lang w:val="id-ID"/>
               </w:rPr>
-              <w:t>OpenAPI/Swagger/Scalar.</w:t>
+              <w:t>OpenAPI/Scalar</w:t>
+            </w:r>
+            <w:r>
+              <w:rPr>
+                <w:lang w:val="id-ID"/>
+              </w:rPr>
+              <w:t>, AWS, Coolify</w:t>
             </w:r>
           </w:p>
           <w:p>
@@ -911,10 +917,7 @@
               <w:pStyle w:val="ListTitle"/>
             </w:pPr>
             <w:r>
-              <w:t xml:space="preserve">Speaker for </w:t>
-            </w:r>
-            <w:r>
-              <w:t>SPARTA HMIF</w:t>
+              <w:t>Speaker for SPARTA HMIF</w:t>
             </w:r>
           </w:p>
           <w:p>
@@ -958,13 +961,7 @@
               <w:pStyle w:val="ListTitle"/>
             </w:pPr>
             <w:r>
-              <w:t>Web Based Development</w:t>
-            </w:r>
-            <w:r>
-              <w:t xml:space="preserve"> Tutor</w:t>
-            </w:r>
-            <w:r>
-              <w:t xml:space="preserve"> HMIF</w:t>
+              <w:t>Web Based Development Tutor HMIF</w:t>
             </w:r>
           </w:p>
           <w:p>
@@ -2186,28 +2183,7 @@
                 <w:color w:val="000000" w:themeColor="text1"/>
                 <w:lang w:val="id-ID"/>
               </w:rPr>
-              <w:t>Treasurer</w:t>
-            </w:r>
-            <w:r>
-              <w:rPr>
-                <w:color w:val="000000" w:themeColor="text1"/>
-                <w:lang w:val="id-ID"/>
-              </w:rPr>
-              <w:t xml:space="preserve"> at GIM </w:t>
-            </w:r>
-            <w:r>
-              <w:rPr>
-                <w:color w:val="000000" w:themeColor="text1"/>
-                <w:lang w:val="id-ID"/>
-              </w:rPr>
-              <w:t>Jam 2025</w:t>
-            </w:r>
-            <w:r>
-              <w:rPr>
-                <w:color w:val="000000" w:themeColor="text1"/>
-                <w:lang w:val="id-ID"/>
-              </w:rPr>
-              <w:t xml:space="preserve"> </w:t>
+              <w:t xml:space="preserve">Treasurer at GIM Jam 2025 </w:t>
             </w:r>
           </w:p>
           <w:p>
@@ -3808,13 +3784,7 @@
               <w:rPr>
                 <w:lang w:val="id-ID"/>
               </w:rPr>
-              <w:t xml:space="preserve"> </w:t>
-            </w:r>
-            <w:r>
-              <w:rPr>
-                <w:lang w:val="id-ID"/>
-              </w:rPr>
-              <w:t>Visualization</w:t>
+              <w:t xml:space="preserve"> Visualization</w:t>
             </w:r>
             <w:r>
               <w:rPr>
@@ -6955,7 +6925,7 @@
     <mc:AlternateContent>
       <mc:Choice Requires="v">
         <w:pict>
-          <v:shapetype w14:anchorId="503EA1C7" id="_x0000_t75" coordsize="21600,21600" o:spt="75" o:preferrelative="t" path="m@4@5l@4@11@9@11@9@5xe" filled="f" stroked="f">
+          <v:shapetype w14:anchorId="0E689100" id="_x0000_t75" coordsize="21600,21600" o:spt="75" o:preferrelative="t" path="m@4@5l@4@11@9@11@9@5xe" filled="f" stroked="f">
             <v:stroke joinstyle="miter"/>
             <v:formulas>
               <v:f eqn="if lineDrawn pixelLineWidth 0"/>
@@ -6974,17 +6944,17 @@
             <v:path o:extrusionok="f" gradientshapeok="t" o:connecttype="rect"/>
             <o:lock v:ext="edit" aspectratio="t"/>
           </v:shapetype>
-          <v:shape id="Picture 77120100" o:spid="_x0000_i1025" type="#_x0000_t75" style="width:12pt;height:12pt;visibility:visible;mso-wrap-style:square">
+          <v:shape id="Picture 927506820" o:spid="_x0000_i1025" type="#_x0000_t75" style="width:12pt;height:12pt;visibility:visible;mso-wrap-style:square">
             <v:imagedata r:id="rId1" o:title=""/>
           </v:shape>
         </w:pict>
       </mc:Choice>
       <mc:Fallback>
         <w:drawing>
-          <wp:inline distT="0" distB="0" distL="0" distR="0" wp14:anchorId="614B5F4F" wp14:editId="23943231">
+          <wp:inline distT="0" distB="0" distL="0" distR="0" wp14:anchorId="4B8CD70F" wp14:editId="75234046">
             <wp:extent cx="152400" cy="152400"/>
             <wp:effectExtent l="0" t="0" r="0" b="0"/>
-            <wp:docPr id="77120100" name="Picture 77120100"/>
+            <wp:docPr id="927506820" name="Picture 927506820"/>
             <wp:cNvGraphicFramePr>
               <a:graphicFrameLocks xmlns:a="http://schemas.openxmlformats.org/drawingml/2006/main" noChangeAspect="1"/>
             </wp:cNvGraphicFramePr>
@@ -7035,17 +7005,17 @@
     <mc:AlternateContent>
       <mc:Choice Requires="v">
         <w:pict>
-          <v:shape w14:anchorId="4DC857FE" id="Picture 3" o:spid="_x0000_i1025" type="#_x0000_t75" style="width:8.5pt;height:8.5pt;visibility:visible;mso-wrap-style:square">
+          <v:shape w14:anchorId="400F9D16" id="Picture 3" o:spid="_x0000_i1025" type="#_x0000_t75" style="width:8.5pt;height:8.5pt;visibility:visible;mso-wrap-style:square">
             <v:imagedata r:id="rId3" o:title=""/>
           </v:shape>
         </w:pict>
       </mc:Choice>
       <mc:Fallback>
         <w:drawing>
-          <wp:inline distT="0" distB="0" distL="0" distR="0" wp14:anchorId="07564923" wp14:editId="14407432">
+          <wp:inline distT="0" distB="0" distL="0" distR="0" wp14:anchorId="6465B7DC" wp14:editId="2D4B6BA2">
             <wp:extent cx="107950" cy="107950"/>
             <wp:effectExtent l="0" t="0" r="5715" b="5715"/>
-            <wp:docPr id="1253608638" name="Picture 3"/>
+            <wp:docPr id="1516632709" name="Picture 3"/>
             <wp:cNvGraphicFramePr>
               <a:graphicFrameLocks xmlns:a="http://schemas.openxmlformats.org/drawingml/2006/main" noChangeAspect="1"/>
             </wp:cNvGraphicFramePr>
@@ -7096,17 +7066,17 @@
     <mc:AlternateContent>
       <mc:Choice Requires="v">
         <w:pict>
-          <v:shape w14:anchorId="144F528E" id="Picture 3" o:spid="_x0000_i1025" type="#_x0000_t75" style="width:8.05pt;height:5.75pt;visibility:visible;mso-wrap-style:square">
+          <v:shape w14:anchorId="0B735CED" id="Picture 3" o:spid="_x0000_i1025" type="#_x0000_t75" style="width:8.05pt;height:5.75pt;visibility:visible;mso-wrap-style:square">
             <v:imagedata r:id="rId5" o:title=""/>
           </v:shape>
         </w:pict>
       </mc:Choice>
       <mc:Fallback>
         <w:drawing>
-          <wp:inline distT="0" distB="0" distL="0" distR="0" wp14:anchorId="07B669A6" wp14:editId="7BFFC3B7">
+          <wp:inline distT="0" distB="0" distL="0" distR="0" wp14:anchorId="416CF13B" wp14:editId="0B6F33F0">
             <wp:extent cx="102235" cy="73025"/>
             <wp:effectExtent l="0" t="0" r="0" b="3175"/>
-            <wp:docPr id="1579239374" name="Picture 3"/>
+            <wp:docPr id="1605815906" name="Picture 3"/>
             <wp:cNvGraphicFramePr>
               <a:graphicFrameLocks xmlns:a="http://schemas.openxmlformats.org/drawingml/2006/main" noChangeAspect="1"/>
             </wp:cNvGraphicFramePr>
@@ -7680,6 +7650,7 @@
   <w:style w:type="character" w:default="1" w:styleId="DefaultParagraphFont">
     <w:name w:val="Default Paragraph Font"/>
     <w:uiPriority w:val="1"/>
+    <w:semiHidden/>
     <w:unhideWhenUsed/>
   </w:style>
   <w:style w:type="table" w:default="1" w:styleId="TableNormal">

</xml_diff>

<commit_message>
feat: most outstanding student achievement
</commit_message>
<xml_diff>
--- a/public/pdf/Dhafin Fawwaz Ikramullah - CV.docx
+++ b/public/pdf/Dhafin Fawwaz Ikramullah - CV.docx
@@ -280,13 +280,13 @@
               <w:t>Software Engineer</w:t>
             </w:r>
             <w:r>
-              <w:t xml:space="preserve"> for kinec</w:t>
-            </w:r>
-            <w:r>
-              <w:t>t</w:t>
-            </w:r>
-            <w:r>
-              <w:t xml:space="preserve"> (Computer Vision)</w:t>
+              <w:t xml:space="preserve"> </w:t>
+            </w:r>
+            <w:r>
+              <w:t xml:space="preserve">for </w:t>
+            </w:r>
+            <w:r>
+              <w:t>Computer Vision</w:t>
             </w:r>
             <w:r>
               <w:t>,</w:t>
@@ -1699,6 +1699,67 @@
               </w:rPr>
             </w:pPr>
             <w:r>
+              <w:t>Most Outstanding Informatics Student ITB</w:t>
+            </w:r>
+            <w:r>
+              <w:rPr>
+                <w:color w:val="000000" w:themeColor="text1"/>
+              </w:rPr>
+              <w:t xml:space="preserve"> </w:t>
+            </w:r>
+            <w:r>
+              <w:rPr>
+                <w:rStyle w:val="SkillsChar"/>
+              </w:rPr>
+              <w:t>- [202</w:t>
+            </w:r>
+            <w:r>
+              <w:rPr>
+                <w:rStyle w:val="SkillsChar"/>
+              </w:rPr>
+              <w:t>5</w:t>
+            </w:r>
+            <w:r>
+              <w:rPr>
+                <w:rStyle w:val="SkillsChar"/>
+              </w:rPr>
+              <w:t>]</w:t>
+            </w:r>
+          </w:p>
+          <w:p>
+            <w:pPr>
+              <w:pStyle w:val="ListDescription"/>
+            </w:pPr>
+            <w:r>
+              <w:t>B</w:t>
+            </w:r>
+            <w:r>
+              <w:t>ased on best awards, organizational involvement, excellent grades among all</w:t>
+            </w:r>
+            <w:r>
+              <w:t xml:space="preserve"> informatics</w:t>
+            </w:r>
+            <w:r>
+              <w:t xml:space="preserve"> students of </w:t>
+            </w:r>
+            <w:r>
+              <w:t>batch</w:t>
+            </w:r>
+            <w:r>
+              <w:t xml:space="preserve"> 2022</w:t>
+            </w:r>
+            <w:r>
+              <w:t>.</w:t>
+            </w:r>
+          </w:p>
+          <w:p>
+            <w:pPr>
+              <w:pStyle w:val="ListTitle"/>
+              <w:rPr>
+                <w:color w:val="000000" w:themeColor="text1"/>
+              </w:rPr>
+            </w:pPr>
+            <w:r>
               <w:t>1</w:t>
             </w:r>
             <w:r>
@@ -1971,28 +2032,24 @@
           <w:p>
             <w:pPr>
               <w:pStyle w:val="ListTitle"/>
-              <w:rPr>
-                <w:color w:val="000000" w:themeColor="text1"/>
-              </w:rPr>
-            </w:pPr>
-            <w:r>
-              <w:rPr>
-                <w:color w:val="000000" w:themeColor="text1"/>
-                <w:lang w:val="id-ID"/>
-              </w:rPr>
-              <w:t>2 Category Winner GIM Jam 2023</w:t>
-            </w:r>
-            <w:r>
-              <w:rPr>
-                <w:color w:val="000000" w:themeColor="text1"/>
-              </w:rPr>
-              <w:t xml:space="preserve"> </w:t>
+            </w:pPr>
+            <w:r>
+              <w:t>2</w:t>
+            </w:r>
+            <w:r>
+              <w:rPr>
+                <w:vertAlign w:val="superscript"/>
+              </w:rPr>
+              <w:t>nd</w:t>
+            </w:r>
+            <w:r>
+              <w:t xml:space="preserve"> Winner of Game Dev MAGE 7 </w:t>
             </w:r>
             <w:r>
               <w:rPr>
                 <w:rStyle w:val="SkillsChar"/>
               </w:rPr>
-              <w:t>- [2023]</w:t>
+              <w:t>- [2021]</w:t>
             </w:r>
           </w:p>
           <w:p>
@@ -2000,64 +2057,6 @@
               <w:pStyle w:val="ListDescription"/>
             </w:pPr>
             <w:r>
-              <w:t xml:space="preserve">National </w:t>
-            </w:r>
-            <w:r>
-              <w:t>level</w:t>
-            </w:r>
-            <w:r>
-              <w:t xml:space="preserve"> Game </w:t>
-            </w:r>
-            <w:r>
-              <w:t>Dev</w:t>
-            </w:r>
-            <w:r>
-              <w:t xml:space="preserve"> Competition by </w:t>
-            </w:r>
-            <w:r>
-              <w:t>GIM ITB</w:t>
-            </w:r>
-            <w:r>
-              <w:t>.</w:t>
-            </w:r>
-          </w:p>
-          <w:p>
-            <w:pPr>
-              <w:pStyle w:val="ListTitle"/>
-              <w:rPr>
-                <w:color w:val="000000" w:themeColor="text1"/>
-              </w:rPr>
-            </w:pPr>
-            <w:r>
-              <w:t>2</w:t>
-            </w:r>
-            <w:r>
-              <w:rPr>
-                <w:vertAlign w:val="superscript"/>
-              </w:rPr>
-              <w:t>nd</w:t>
-            </w:r>
-            <w:r>
-              <w:rPr>
-                <w:color w:val="000000" w:themeColor="text1"/>
-              </w:rPr>
-              <w:t xml:space="preserve"> Winner of Game Dev MAGE 7 </w:t>
-            </w:r>
-            <w:r>
-              <w:rPr>
-                <w:rStyle w:val="SkillsChar"/>
-              </w:rPr>
-              <w:t>- [2021]</w:t>
-            </w:r>
-          </w:p>
-          <w:p>
-            <w:pPr>
-              <w:pStyle w:val="ListDescription"/>
-              <w:rPr>
-                <w:rFonts w:ascii="League Spartan SemiBold" w:hAnsi="League Spartan SemiBold"/>
-              </w:rPr>
-            </w:pPr>
-            <w:r>
               <w:t xml:space="preserve">National level Game Development Competition issued by </w:t>
             </w:r>
             <w:r>
@@ -2071,52 +2070,6 @@
             </w:r>
             <w:r>
               <w:t xml:space="preserve"> of Technology.</w:t>
-            </w:r>
-          </w:p>
-          <w:p>
-            <w:pPr>
-              <w:pStyle w:val="ListTitle"/>
-              <w:rPr>
-                <w:rStyle w:val="SkillsChar"/>
-              </w:rPr>
-            </w:pPr>
-            <w:r>
-              <w:rPr>
-                <w:color w:val="000000" w:themeColor="text1"/>
-              </w:rPr>
-              <w:t xml:space="preserve">Finalist of Kompetisi Sains Nasional </w:t>
-            </w:r>
-            <w:r>
-              <w:rPr>
-                <w:rStyle w:val="SkillsChar"/>
-              </w:rPr>
-              <w:t>- [2021]</w:t>
-            </w:r>
-          </w:p>
-          <w:p>
-            <w:pPr>
-              <w:pStyle w:val="ListDescription"/>
-            </w:pPr>
-            <w:r>
-              <w:t xml:space="preserve">Top 100 </w:t>
-            </w:r>
-            <w:r>
-              <w:t>N</w:t>
-            </w:r>
-            <w:r>
-              <w:t xml:space="preserve">atianal level </w:t>
-            </w:r>
-            <w:r>
-              <w:t>F</w:t>
-            </w:r>
-            <w:r>
-              <w:t xml:space="preserve">inalist of an official Computer Science </w:t>
-            </w:r>
-            <w:r>
-              <w:t>Olympiad</w:t>
-            </w:r>
-            <w:r>
-              <w:t xml:space="preserve"> by The Ministry of Education.</w:t>
             </w:r>
           </w:p>
           <w:p>
@@ -6775,7 +6728,19 @@
               <w:rPr>
                 <w:rFonts w:ascii="League Spartan Bold" w:hAnsi="League Spartan Bold"/>
               </w:rPr>
-              <w:t>+400 stars</w:t>
+              <w:t>+</w:t>
+            </w:r>
+            <w:r>
+              <w:rPr>
+                <w:rFonts w:ascii="League Spartan Bold" w:hAnsi="League Spartan Bold"/>
+              </w:rPr>
+              <w:t>5</w:t>
+            </w:r>
+            <w:r>
+              <w:rPr>
+                <w:rFonts w:ascii="League Spartan Bold" w:hAnsi="League Spartan Bold"/>
+              </w:rPr>
+              <w:t>00 stars</w:t>
             </w:r>
             <w:r>
               <w:t xml:space="preserve"> on Github</w:t>
@@ -6925,7 +6890,7 @@
     <mc:AlternateContent>
       <mc:Choice Requires="v">
         <w:pict>
-          <v:shapetype w14:anchorId="0E689100" id="_x0000_t75" coordsize="21600,21600" o:spt="75" o:preferrelative="t" path="m@4@5l@4@11@9@11@9@5xe" filled="f" stroked="f">
+          <v:shapetype w14:anchorId="36E987B0" id="_x0000_t75" coordsize="21600,21600" o:spt="75" o:preferrelative="t" path="m@4@5l@4@11@9@11@9@5xe" filled="f" stroked="f">
             <v:stroke joinstyle="miter"/>
             <v:formulas>
               <v:f eqn="if lineDrawn pixelLineWidth 0"/>
@@ -6944,17 +6909,17 @@
             <v:path o:extrusionok="f" gradientshapeok="t" o:connecttype="rect"/>
             <o:lock v:ext="edit" aspectratio="t"/>
           </v:shapetype>
-          <v:shape id="Picture 927506820" o:spid="_x0000_i1025" type="#_x0000_t75" style="width:12pt;height:12pt;visibility:visible;mso-wrap-style:square">
+          <v:shape id="Picture 899565292" o:spid="_x0000_i1025" type="#_x0000_t75" style="width:12pt;height:12pt;visibility:visible;mso-wrap-style:square">
             <v:imagedata r:id="rId1" o:title=""/>
           </v:shape>
         </w:pict>
       </mc:Choice>
       <mc:Fallback>
         <w:drawing>
-          <wp:inline distT="0" distB="0" distL="0" distR="0" wp14:anchorId="4B8CD70F" wp14:editId="75234046">
+          <wp:inline distT="0" distB="0" distL="0" distR="0" wp14:anchorId="28F65F01" wp14:editId="0EA776B1">
             <wp:extent cx="152400" cy="152400"/>
             <wp:effectExtent l="0" t="0" r="0" b="0"/>
-            <wp:docPr id="927506820" name="Picture 927506820"/>
+            <wp:docPr id="899565292" name="Picture 899565292"/>
             <wp:cNvGraphicFramePr>
               <a:graphicFrameLocks xmlns:a="http://schemas.openxmlformats.org/drawingml/2006/main" noChangeAspect="1"/>
             </wp:cNvGraphicFramePr>
@@ -7005,17 +6970,17 @@
     <mc:AlternateContent>
       <mc:Choice Requires="v">
         <w:pict>
-          <v:shape w14:anchorId="400F9D16" id="Picture 3" o:spid="_x0000_i1025" type="#_x0000_t75" style="width:8.5pt;height:8.5pt;visibility:visible;mso-wrap-style:square">
+          <v:shape w14:anchorId="28E8E78D" id="Picture 3" o:spid="_x0000_i1025" type="#_x0000_t75" style="width:8.5pt;height:8.5pt;visibility:visible;mso-wrap-style:square">
             <v:imagedata r:id="rId3" o:title=""/>
           </v:shape>
         </w:pict>
       </mc:Choice>
       <mc:Fallback>
         <w:drawing>
-          <wp:inline distT="0" distB="0" distL="0" distR="0" wp14:anchorId="6465B7DC" wp14:editId="2D4B6BA2">
+          <wp:inline distT="0" distB="0" distL="0" distR="0" wp14:anchorId="49812929" wp14:editId="7B14E0F5">
             <wp:extent cx="107950" cy="107950"/>
             <wp:effectExtent l="0" t="0" r="5715" b="5715"/>
-            <wp:docPr id="1516632709" name="Picture 3"/>
+            <wp:docPr id="915578437" name="Picture 3"/>
             <wp:cNvGraphicFramePr>
               <a:graphicFrameLocks xmlns:a="http://schemas.openxmlformats.org/drawingml/2006/main" noChangeAspect="1"/>
             </wp:cNvGraphicFramePr>
@@ -7066,17 +7031,17 @@
     <mc:AlternateContent>
       <mc:Choice Requires="v">
         <w:pict>
-          <v:shape w14:anchorId="0B735CED" id="Picture 3" o:spid="_x0000_i1025" type="#_x0000_t75" style="width:8.05pt;height:5.75pt;visibility:visible;mso-wrap-style:square">
+          <v:shape w14:anchorId="30CFBFD9" id="Picture 3" o:spid="_x0000_i1025" type="#_x0000_t75" style="width:8.05pt;height:5.75pt;visibility:visible;mso-wrap-style:square">
             <v:imagedata r:id="rId5" o:title=""/>
           </v:shape>
         </w:pict>
       </mc:Choice>
       <mc:Fallback>
         <w:drawing>
-          <wp:inline distT="0" distB="0" distL="0" distR="0" wp14:anchorId="416CF13B" wp14:editId="0B6F33F0">
+          <wp:inline distT="0" distB="0" distL="0" distR="0" wp14:anchorId="6B0719C0" wp14:editId="0A73D99B">
             <wp:extent cx="102235" cy="73025"/>
             <wp:effectExtent l="0" t="0" r="0" b="3175"/>
-            <wp:docPr id="1605815906" name="Picture 3"/>
+            <wp:docPr id="1736221621" name="Picture 3"/>
             <wp:cNvGraphicFramePr>
               <a:graphicFrameLocks xmlns:a="http://schemas.openxmlformats.org/drawingml/2006/main" noChangeAspect="1"/>
             </wp:cNvGraphicFramePr>
@@ -7650,7 +7615,6 @@
   <w:style w:type="character" w:default="1" w:styleId="DefaultParagraphFont">
     <w:name w:val="Default Paragraph Font"/>
     <w:uiPriority w:val="1"/>
-    <w:semiHidden/>
     <w:unhideWhenUsed/>
   </w:style>
   <w:style w:type="table" w:default="1" w:styleId="TableNormal">

</xml_diff>

<commit_message>
feat: resume now focused on fullstack
</commit_message>
<xml_diff>
--- a/public/pdf/Dhafin Fawwaz Ikramullah - CV.docx
+++ b/public/pdf/Dhafin Fawwaz Ikramullah - CV.docx
@@ -79,7 +79,15 @@
                 <w:sz w:val="24"/>
                 <w:szCs w:val="28"/>
               </w:rPr>
-              <w:t xml:space="preserve">Software Engineer | Game Developer </w:t>
+              <w:t xml:space="preserve">Software Engineer </w:t>
+            </w:r>
+            <w:r>
+              <w:rPr>
+                <w:rFonts w:ascii="League Spartan SemiBold" w:hAnsi="League Spartan SemiBold"/>
+                <w:sz w:val="24"/>
+                <w:szCs w:val="28"/>
+              </w:rPr>
+              <w:t>| Fullstack Developer</w:t>
             </w:r>
           </w:p>
           <w:p>
@@ -551,6 +559,109 @@
           <w:p>
             <w:pPr>
               <w:pStyle w:val="ListTitle"/>
+            </w:pPr>
+            <w:r>
+              <w:t>Web Development</w:t>
+            </w:r>
+          </w:p>
+          <w:p>
+            <w:pPr>
+              <w:pStyle w:val="ListDescription"/>
+              <w:rPr>
+                <w:lang w:val="id-ID"/>
+              </w:rPr>
+            </w:pPr>
+            <w:r>
+              <w:t>NextJs</w:t>
+            </w:r>
+            <w:r>
+              <w:t xml:space="preserve">, </w:t>
+            </w:r>
+            <w:r>
+              <w:t>Django</w:t>
+            </w:r>
+            <w:r>
+              <w:t>, Fiber, SvelteKit</w:t>
+            </w:r>
+            <w:r>
+              <w:t>, ReactJs</w:t>
+            </w:r>
+            <w:r>
+              <w:t>, Tailwind</w:t>
+            </w:r>
+            <w:r>
+              <w:t xml:space="preserve">, Flask, </w:t>
+            </w:r>
+            <w:r>
+              <w:t>D3</w:t>
+            </w:r>
+            <w:r>
+              <w:t xml:space="preserve">, </w:t>
+            </w:r>
+            <w:r>
+              <w:t>ExpressJs</w:t>
+            </w:r>
+            <w:r>
+              <w:rPr>
+                <w:lang w:val="id-ID"/>
+              </w:rPr>
+              <w:t>, Vite</w:t>
+            </w:r>
+            <w:r>
+              <w:t>, SQLite</w:t>
+            </w:r>
+            <w:r>
+              <w:rPr>
+                <w:lang w:val="id-ID"/>
+              </w:rPr>
+              <w:t xml:space="preserve">, MySQL, PostgreSQL, </w:t>
+            </w:r>
+            <w:r>
+              <w:t>MongoDB</w:t>
+            </w:r>
+            <w:r>
+              <w:t>, Redis</w:t>
+            </w:r>
+            <w:r>
+              <w:t>, NodeJs</w:t>
+            </w:r>
+            <w:r>
+              <w:rPr>
+                <w:lang w:val="id-ID"/>
+              </w:rPr>
+              <w:t>, ThreeJs, Socket.io, k6, PHP, Docker, HonoJs, Storyblok, Vercel, Su</w:t>
+            </w:r>
+            <w:r>
+              <w:rPr>
+                <w:lang w:val="id-ID"/>
+              </w:rPr>
+              <w:t>p</w:t>
+            </w:r>
+            <w:r>
+              <w:rPr>
+                <w:lang w:val="id-ID"/>
+              </w:rPr>
+              <w:t>abase</w:t>
+            </w:r>
+            <w:r>
+              <w:t xml:space="preserve">, </w:t>
+            </w:r>
+            <w:r>
+              <w:rPr>
+                <w:lang w:val="id-ID"/>
+              </w:rPr>
+              <w:t>OpenAPI/Scalar</w:t>
+            </w:r>
+            <w:r>
+              <w:rPr>
+                <w:lang w:val="id-ID"/>
+              </w:rPr>
+              <w:t>, AWS, Coolify</w:t>
+            </w:r>
+          </w:p>
+          <w:p>
+            <w:pPr>
+              <w:pStyle w:val="ListTitle"/>
               <w:rPr>
                 <w:color w:val="000000" w:themeColor="text1"/>
               </w:rPr>
@@ -597,9 +708,28 @@
           <w:p>
             <w:pPr>
               <w:pStyle w:val="ListTitle"/>
-            </w:pPr>
-            <w:r>
-              <w:t>Web Development</w:t>
+              <w:rPr>
+                <w:color w:val="000000" w:themeColor="text1"/>
+              </w:rPr>
+            </w:pPr>
+            <w:r>
+              <w:rPr>
+                <w:color w:val="000000" w:themeColor="text1"/>
+              </w:rPr>
+              <w:t>Desktop</w:t>
+            </w:r>
+            <w:r>
+              <w:rPr>
+                <w:color w:val="000000" w:themeColor="text1"/>
+              </w:rPr>
+              <w:t xml:space="preserve"> Development</w:t>
+            </w:r>
+            <w:r>
+              <w:rPr>
+                <w:color w:val="000000" w:themeColor="text1"/>
+                <w:lang w:val="id-ID"/>
+              </w:rPr>
+              <w:t xml:space="preserve"> </w:t>
             </w:r>
           </w:p>
           <w:p>
@@ -607,209 +737,78 @@
               <w:pStyle w:val="ListDescription"/>
             </w:pPr>
             <w:r>
-              <w:t>NextJs</w:t>
+              <w:t>Tauri</w:t>
+            </w:r>
+            <w:r>
+              <w:t>, Rust, .NET</w:t>
             </w:r>
             <w:r>
               <w:t xml:space="preserve">, </w:t>
             </w:r>
             <w:r>
-              <w:t>Django</w:t>
-            </w:r>
-            <w:r>
-              <w:t>, Fiber, SvelteKit</w:t>
-            </w:r>
-            <w:r>
-              <w:t>, ReactJs</w:t>
-            </w:r>
-            <w:r>
-              <w:t>, Tailwind</w:t>
-            </w:r>
-            <w:r>
-              <w:t xml:space="preserve">, Flask, </w:t>
-            </w:r>
-            <w:r>
-              <w:t>D3</w:t>
+              <w:t>Unity, FFMPEG</w:t>
             </w:r>
             <w:r>
               <w:t xml:space="preserve">, </w:t>
             </w:r>
             <w:r>
-              <w:t>ExpressJs</w:t>
-            </w:r>
-            <w:r>
-              <w:rPr>
-                <w:lang w:val="id-ID"/>
-              </w:rPr>
-              <w:t>, Vite</w:t>
-            </w:r>
-            <w:r>
-              <w:t>, SQLite</w:t>
-            </w:r>
-            <w:r>
-              <w:rPr>
-                <w:lang w:val="id-ID"/>
-              </w:rPr>
-              <w:t xml:space="preserve">, MySQL, PostgreSQL, </w:t>
-            </w:r>
-            <w:r>
-              <w:t>MongoDB</w:t>
-            </w:r>
-            <w:r>
-              <w:t>, Redis</w:t>
-            </w:r>
-            <w:r>
-              <w:t>, NodeJs</w:t>
-            </w:r>
-            <w:r>
-              <w:rPr>
-                <w:lang w:val="id-ID"/>
-              </w:rPr>
-              <w:t>, ThreeJs, Socket.io, k6, PHP, Docker, HonoJs, Storyblok, Vercel, Su</w:t>
-            </w:r>
-            <w:r>
-              <w:rPr>
-                <w:lang w:val="id-ID"/>
-              </w:rPr>
-              <w:t>p</w:t>
-            </w:r>
-            <w:r>
-              <w:rPr>
-                <w:lang w:val="id-ID"/>
-              </w:rPr>
-              <w:t>abase</w:t>
+              <w:t>Qt</w:t>
+            </w:r>
+            <w:r>
+              <w:t>, Unit</w:t>
+            </w:r>
+            <w:r>
+              <w:t>y, Python</w:t>
+            </w:r>
+            <w:r>
+              <w:t>, Java</w:t>
+            </w:r>
+            <w:r>
+              <w:t>.</w:t>
+            </w:r>
+          </w:p>
+          <w:p>
+            <w:pPr>
+              <w:pStyle w:val="ListTitle"/>
+              <w:rPr>
+                <w:color w:val="000000" w:themeColor="text1"/>
+              </w:rPr>
+            </w:pPr>
+            <w:r>
+              <w:rPr>
+                <w:color w:val="000000" w:themeColor="text1"/>
+              </w:rPr>
+              <w:t>Mobile Development</w:t>
+            </w:r>
+            <w:r>
+              <w:rPr>
+                <w:color w:val="000000" w:themeColor="text1"/>
+                <w:lang w:val="id-ID"/>
+              </w:rPr>
+              <w:t xml:space="preserve"> </w:t>
+            </w:r>
+          </w:p>
+          <w:p>
+            <w:pPr>
+              <w:pStyle w:val="ListDescription"/>
+            </w:pPr>
+            <w:r>
+              <w:t>Flutter</w:t>
             </w:r>
             <w:r>
               <w:t xml:space="preserve">, </w:t>
             </w:r>
             <w:r>
-              <w:rPr>
-                <w:lang w:val="id-ID"/>
-              </w:rPr>
-              <w:t>OpenAPI/Scalar</w:t>
-            </w:r>
-            <w:r>
-              <w:rPr>
-                <w:lang w:val="id-ID"/>
-              </w:rPr>
-              <w:t>, AWS, Coolify</w:t>
-            </w:r>
-          </w:p>
-          <w:p>
-            <w:pPr>
-              <w:pStyle w:val="ListTitle"/>
-              <w:rPr>
-                <w:color w:val="000000" w:themeColor="text1"/>
-              </w:rPr>
-            </w:pPr>
-            <w:r>
-              <w:rPr>
-                <w:color w:val="000000" w:themeColor="text1"/>
-              </w:rPr>
-              <w:t>Mobile Development</w:t>
-            </w:r>
-            <w:r>
-              <w:rPr>
-                <w:color w:val="000000" w:themeColor="text1"/>
-                <w:lang w:val="id-ID"/>
-              </w:rPr>
-              <w:t xml:space="preserve"> </w:t>
-            </w:r>
-          </w:p>
-          <w:p>
-            <w:pPr>
-              <w:pStyle w:val="ListDescription"/>
-            </w:pPr>
-            <w:r>
-              <w:t>Flutter</w:t>
-            </w:r>
-            <w:r>
-              <w:t xml:space="preserve">, </w:t>
-            </w:r>
-            <w:r>
-              <w:t>Dart</w:t>
-            </w:r>
-            <w:r>
-              <w:t xml:space="preserve">, </w:t>
-            </w:r>
-            <w:r>
-              <w:t>Firebase</w:t>
-            </w:r>
-            <w:r>
-              <w:t xml:space="preserve">, </w:t>
-            </w:r>
-            <w:r>
               <w:t>React Native</w:t>
             </w:r>
             <w:r>
+              <w:t>, Jetpack Compose</w:t>
+            </w:r>
+            <w:r>
               <w:t>, Unit</w:t>
             </w:r>
             <w:r>
               <w:t>y</w:t>
-            </w:r>
-            <w:r>
-              <w:t>.</w:t>
-            </w:r>
-          </w:p>
-          <w:p>
-            <w:pPr>
-              <w:pStyle w:val="ListTitle"/>
-              <w:rPr>
-                <w:color w:val="000000" w:themeColor="text1"/>
-              </w:rPr>
-            </w:pPr>
-            <w:r>
-              <w:rPr>
-                <w:color w:val="000000" w:themeColor="text1"/>
-              </w:rPr>
-              <w:t>Desktop</w:t>
-            </w:r>
-            <w:r>
-              <w:rPr>
-                <w:color w:val="000000" w:themeColor="text1"/>
-              </w:rPr>
-              <w:t xml:space="preserve"> Development</w:t>
-            </w:r>
-            <w:r>
-              <w:rPr>
-                <w:color w:val="000000" w:themeColor="text1"/>
-                <w:lang w:val="id-ID"/>
-              </w:rPr>
-              <w:t xml:space="preserve"> </w:t>
-            </w:r>
-          </w:p>
-          <w:p>
-            <w:pPr>
-              <w:pStyle w:val="ListDescription"/>
-              <w:rPr>
-                <w:rFonts w:ascii="League Spartan SemiBold" w:hAnsi="League Spartan SemiBold"/>
-              </w:rPr>
-            </w:pPr>
-            <w:r>
-              <w:t>Tauri</w:t>
-            </w:r>
-            <w:r>
-              <w:t>, Rust, .NET</w:t>
-            </w:r>
-            <w:r>
-              <w:t xml:space="preserve">, </w:t>
-            </w:r>
-            <w:r>
-              <w:t>Unity, FFMPEG</w:t>
-            </w:r>
-            <w:r>
-              <w:t xml:space="preserve">, </w:t>
-            </w:r>
-            <w:r>
-              <w:t>Qt</w:t>
-            </w:r>
-            <w:r>
-              <w:t>, Unit</w:t>
-            </w:r>
-            <w:r>
-              <w:t>y, Python</w:t>
-            </w:r>
-            <w:r>
-              <w:t>, Java</w:t>
             </w:r>
             <w:r>
               <w:t>.</w:t>
@@ -994,6 +993,57 @@
             </w:pPr>
             <w:r>
               <w:t>Contact/More Info</w:t>
+            </w:r>
+            <w:r>
+              <w:rPr>
+                <w:rFonts w:ascii="League Spartan" w:hAnsi="League Spartan"/>
+              </w:rPr>
+              <w:t xml:space="preserve"> </w:t>
+            </w:r>
+            <w:r>
+              <w:rPr>
+                <w:rFonts w:ascii="League Spartan" w:hAnsi="League Spartan"/>
+                <w:bCs w:val="0"/>
+                <w:sz w:val="18"/>
+                <w:szCs w:val="18"/>
+              </w:rPr>
+              <w:t xml:space="preserve">– </w:t>
+            </w:r>
+            <w:r>
+              <w:rPr>
+                <w:rFonts w:ascii="League Spartan" w:hAnsi="League Spartan"/>
+                <w:bCs w:val="0"/>
+                <w:sz w:val="18"/>
+                <w:szCs w:val="18"/>
+              </w:rPr>
+              <w:t>Looking for Internship on June</w:t>
+            </w:r>
+            <w:r>
+              <w:rPr>
+                <w:rFonts w:ascii="League Spartan" w:hAnsi="League Spartan"/>
+                <w:bCs w:val="0"/>
+                <w:sz w:val="18"/>
+                <w:szCs w:val="18"/>
+              </w:rPr>
+              <w:t xml:space="preserve"> </w:t>
+            </w:r>
+            <w:r>
+              <w:rPr>
+                <w:rFonts w:ascii="League Spartan" w:hAnsi="League Spartan"/>
+                <w:bCs w:val="0"/>
+                <w:sz w:val="18"/>
+                <w:szCs w:val="18"/>
+              </w:rPr>
+              <w:t>- October</w:t>
+            </w:r>
+            <w:r>
+              <w:rPr>
+                <w:rFonts w:ascii="League Spartan" w:hAnsi="League Spartan"/>
+                <w:bCs w:val="0"/>
+                <w:sz w:val="18"/>
+                <w:szCs w:val="18"/>
+              </w:rPr>
+              <w:t>.</w:t>
             </w:r>
           </w:p>
           <w:p>
@@ -2418,9 +2468,45 @@
                   <w:sz w:val="18"/>
                   <w:szCs w:val="18"/>
                 </w:rPr>
-                <w:t>https://dhafinfawwaz.com/#project</w:t>
+                <w:t>https://dhafinfawwaz.com</w:t>
               </w:r>
             </w:hyperlink>
+            <w:r>
+              <w:rPr>
+                <w:rFonts w:ascii="League Spartan" w:hAnsi="League Spartan"/>
+                <w:bCs w:val="0"/>
+                <w:sz w:val="18"/>
+                <w:szCs w:val="18"/>
+              </w:rPr>
+              <w:t>.</w:t>
+            </w:r>
+            <w:r>
+              <w:rPr>
+                <w:rFonts w:ascii="League Spartan" w:hAnsi="League Spartan"/>
+                <w:bCs w:val="0"/>
+                <w:sz w:val="18"/>
+                <w:szCs w:val="18"/>
+              </w:rPr>
+              <w:t xml:space="preserve"> The title</w:t>
+            </w:r>
+            <w:r>
+              <w:rPr>
+                <w:rFonts w:ascii="League Spartan" w:hAnsi="League Spartan"/>
+                <w:bCs w:val="0"/>
+                <w:sz w:val="18"/>
+                <w:szCs w:val="18"/>
+              </w:rPr>
+              <w:t>s</w:t>
+            </w:r>
+            <w:r>
+              <w:rPr>
+                <w:rFonts w:ascii="League Spartan" w:hAnsi="League Spartan"/>
+                <w:bCs w:val="0"/>
+                <w:sz w:val="18"/>
+                <w:szCs w:val="18"/>
+              </w:rPr>
+              <w:t xml:space="preserve"> can be clicked</w:t>
+            </w:r>
             <w:r>
               <w:rPr>
                 <w:rFonts w:ascii="League Spartan" w:hAnsi="League Spartan"/>
@@ -4434,6 +4520,155 @@
           </w:p>
           <w:p>
             <w:pPr>
+              <w:pStyle w:val="ListTitle"/>
+              <w:rPr>
+                <w:rStyle w:val="Hyperlink"/>
+              </w:rPr>
+            </w:pPr>
+            <w:r>
+              <w:rPr>
+                <w:lang w:val="id-ID"/>
+              </w:rPr>
+              <w:fldChar w:fldCharType="begin"/>
+            </w:r>
+            <w:r>
+              <w:rPr>
+                <w:lang w:val="id-ID"/>
+              </w:rPr>
+              <w:instrText>HYPERLINK "https://dhafinfawwaz.com/project/expiration-reminder/"</w:instrText>
+            </w:r>
+            <w:r>
+              <w:rPr>
+                <w:lang w:val="id-ID"/>
+              </w:rPr>
+            </w:r>
+            <w:r>
+              <w:rPr>
+                <w:lang w:val="id-ID"/>
+              </w:rPr>
+              <w:fldChar w:fldCharType="separate"/>
+            </w:r>
+            <w:r>
+              <w:rPr>
+                <w:rStyle w:val="Hyperlink"/>
+              </w:rPr>
+              <w:t>Purritify</w:t>
+            </w:r>
+            <w:r>
+              <w:rPr>
+                <w:rStyle w:val="Hyperlink"/>
+              </w:rPr>
+              <w:t xml:space="preserve"> </w:t>
+            </w:r>
+            <w:r>
+              <w:rPr>
+                <w:rStyle w:val="Hyperlink"/>
+                <w:rFonts w:ascii="League Spartan" w:hAnsi="League Spartan"/>
+                <w:position w:val="2"/>
+                <w:sz w:val="18"/>
+              </w:rPr>
+              <w:t>- [</w:t>
+            </w:r>
+            <w:r>
+              <w:rPr>
+                <w:rStyle w:val="Hyperlink"/>
+                <w:rFonts w:ascii="League Spartan" w:hAnsi="League Spartan"/>
+                <w:position w:val="2"/>
+                <w:sz w:val="18"/>
+              </w:rPr>
+              <w:t>Jetpack Compose</w:t>
+            </w:r>
+            <w:r>
+              <w:rPr>
+                <w:rStyle w:val="Hyperlink"/>
+                <w:rFonts w:ascii="League Spartan" w:hAnsi="League Spartan"/>
+                <w:position w:val="2"/>
+                <w:sz w:val="18"/>
+                <w:lang w:val="id-ID"/>
+              </w:rPr>
+              <w:t xml:space="preserve">, </w:t>
+            </w:r>
+            <w:r>
+              <w:rPr>
+                <w:rStyle w:val="Hyperlink"/>
+                <w:rFonts w:ascii="League Spartan" w:hAnsi="League Spartan"/>
+                <w:position w:val="2"/>
+                <w:sz w:val="18"/>
+                <w:lang w:val="id-ID"/>
+              </w:rPr>
+              <w:t>SQLite</w:t>
+            </w:r>
+            <w:r>
+              <w:rPr>
+                <w:rStyle w:val="Hyperlink"/>
+                <w:rFonts w:ascii="League Spartan" w:hAnsi="League Spartan"/>
+                <w:position w:val="2"/>
+                <w:sz w:val="18"/>
+                <w:lang w:val="id-ID"/>
+              </w:rPr>
+              <w:t>, Kotlin</w:t>
+            </w:r>
+            <w:r>
+              <w:rPr>
+                <w:rStyle w:val="Hyperlink"/>
+                <w:rFonts w:ascii="League Spartan" w:hAnsi="League Spartan"/>
+                <w:position w:val="2"/>
+                <w:sz w:val="18"/>
+                <w:lang w:val="id-ID"/>
+              </w:rPr>
+              <w:t>, Exo Player</w:t>
+            </w:r>
+            <w:r>
+              <w:rPr>
+                <w:rStyle w:val="Hyperlink"/>
+                <w:rFonts w:ascii="League Spartan" w:hAnsi="League Spartan"/>
+                <w:position w:val="2"/>
+                <w:sz w:val="18"/>
+              </w:rPr>
+              <w:t>]</w:t>
+            </w:r>
+          </w:p>
+          <w:p>
+            <w:pPr>
+              <w:pStyle w:val="ListDescription"/>
+              <w:rPr>
+                <w:lang w:val="id-ID"/>
+              </w:rPr>
+            </w:pPr>
+            <w:r>
+              <w:rPr>
+                <w:rFonts w:ascii="League Spartan SemiBold" w:hAnsi="League Spartan SemiBold"/>
+                <w:lang w:val="id-ID"/>
+              </w:rPr>
+              <w:fldChar w:fldCharType="end"/>
+            </w:r>
+            <w:r>
+              <w:t>Music Player</w:t>
+            </w:r>
+            <w:r>
+              <w:t xml:space="preserve"> Mobile</w:t>
+            </w:r>
+            <w:r>
+              <w:t xml:space="preserve"> App with auth</w:t>
+            </w:r>
+            <w:r>
+              <w:t>entication</w:t>
+            </w:r>
+            <w:r>
+              <w:t>, queue,</w:t>
+            </w:r>
+            <w:r>
+              <w:t xml:space="preserve"> etc</w:t>
+            </w:r>
+            <w:r>
+              <w:rPr>
+                <w:lang w:val="id-ID"/>
+              </w:rPr>
+              <w:t>.</w:t>
+            </w:r>
+          </w:p>
+          <w:p>
+            <w:pPr>
               <w:pStyle w:val="GroupTitle"/>
             </w:pPr>
             <w:r>
@@ -6792,6 +7027,27 @@
             </w:r>
             <w:r>
               <w:t xml:space="preserve"> GameDev XVII</w:t>
+            </w:r>
+            <w:r>
+              <w:t xml:space="preserve">, </w:t>
+            </w:r>
+            <w:r>
+              <w:t>c</w:t>
+            </w:r>
+            <w:r>
+              <w:t>ompeting</w:t>
+            </w:r>
+            <w:r>
+              <w:t xml:space="preserve"> with</w:t>
+            </w:r>
+            <w:r>
+              <w:t xml:space="preserve"> 206 Universities </w:t>
+            </w:r>
+            <w:r>
+              <w:t>all over</w:t>
+            </w:r>
+            <w:r>
+              <w:t xml:space="preserve"> Indonesia.</w:t>
             </w:r>
           </w:p>
           <w:p>
@@ -6904,7 +7160,7 @@
     <mc:AlternateContent>
       <mc:Choice Requires="v">
         <w:pict>
-          <v:shapetype w14:anchorId="0FD78513" id="_x0000_t75" coordsize="21600,21600" o:spt="75" o:preferrelative="t" path="m@4@5l@4@11@9@11@9@5xe" filled="f" stroked="f">
+          <v:shapetype w14:anchorId="7C63BE2F" id="_x0000_t75" coordsize="21600,21600" o:spt="75" o:preferrelative="t" path="m@4@5l@4@11@9@11@9@5xe" filled="f" stroked="f">
             <v:stroke joinstyle="miter"/>
             <v:formulas>
               <v:f eqn="if lineDrawn pixelLineWidth 0"/>
@@ -6923,17 +7179,17 @@
             <v:path o:extrusionok="f" gradientshapeok="t" o:connecttype="rect"/>
             <o:lock v:ext="edit" aspectratio="t"/>
           </v:shapetype>
-          <v:shape id="Picture 1633364168" o:spid="_x0000_i1025" type="#_x0000_t75" style="width:12pt;height:12pt;visibility:visible;mso-wrap-style:square">
+          <v:shape id="Picture 1260381669" o:spid="_x0000_i1025" type="#_x0000_t75" style="width:12pt;height:12pt;visibility:visible;mso-wrap-style:square">
             <v:imagedata r:id="rId1" o:title=""/>
           </v:shape>
         </w:pict>
       </mc:Choice>
       <mc:Fallback>
         <w:drawing>
-          <wp:inline distT="0" distB="0" distL="0" distR="0" wp14:anchorId="3623559F" wp14:editId="04988F5B">
+          <wp:inline distT="0" distB="0" distL="0" distR="0" wp14:anchorId="161999A6" wp14:editId="6F282ACD">
             <wp:extent cx="152400" cy="152400"/>
             <wp:effectExtent l="0" t="0" r="0" b="0"/>
-            <wp:docPr id="1633364168" name="Picture 1633364168"/>
+            <wp:docPr id="1260381669" name="Picture 1260381669"/>
             <wp:cNvGraphicFramePr>
               <a:graphicFrameLocks xmlns:a="http://schemas.openxmlformats.org/drawingml/2006/main" noChangeAspect="1"/>
             </wp:cNvGraphicFramePr>
@@ -6984,17 +7240,17 @@
     <mc:AlternateContent>
       <mc:Choice Requires="v">
         <w:pict>
-          <v:shape w14:anchorId="52ADE8DE" id="Picture 3" o:spid="_x0000_i1025" type="#_x0000_t75" style="width:8.5pt;height:8.5pt;visibility:visible;mso-wrap-style:square">
+          <v:shape w14:anchorId="3875643A" id="Picture 3" o:spid="_x0000_i1025" type="#_x0000_t75" style="width:8.5pt;height:8.5pt;visibility:visible;mso-wrap-style:square">
             <v:imagedata r:id="rId3" o:title=""/>
           </v:shape>
         </w:pict>
       </mc:Choice>
       <mc:Fallback>
         <w:drawing>
-          <wp:inline distT="0" distB="0" distL="0" distR="0" wp14:anchorId="6BC03A52" wp14:editId="488A58B2">
+          <wp:inline distT="0" distB="0" distL="0" distR="0" wp14:anchorId="72FEEED5" wp14:editId="391D6507">
             <wp:extent cx="107950" cy="107950"/>
             <wp:effectExtent l="0" t="0" r="5715" b="5715"/>
-            <wp:docPr id="241090628" name="Picture 3"/>
+            <wp:docPr id="1937394347" name="Picture 3"/>
             <wp:cNvGraphicFramePr>
               <a:graphicFrameLocks xmlns:a="http://schemas.openxmlformats.org/drawingml/2006/main" noChangeAspect="1"/>
             </wp:cNvGraphicFramePr>
@@ -7045,17 +7301,17 @@
     <mc:AlternateContent>
       <mc:Choice Requires="v">
         <w:pict>
-          <v:shape w14:anchorId="72CD3FBA" id="Picture 3" o:spid="_x0000_i1025" type="#_x0000_t75" style="width:8.05pt;height:5.75pt;visibility:visible;mso-wrap-style:square">
+          <v:shape w14:anchorId="58E100D3" id="Picture 3" o:spid="_x0000_i1025" type="#_x0000_t75" style="width:8.05pt;height:5.75pt;visibility:visible;mso-wrap-style:square">
             <v:imagedata r:id="rId5" o:title=""/>
           </v:shape>
         </w:pict>
       </mc:Choice>
       <mc:Fallback>
         <w:drawing>
-          <wp:inline distT="0" distB="0" distL="0" distR="0" wp14:anchorId="7E7976B5" wp14:editId="14CBF9FD">
+          <wp:inline distT="0" distB="0" distL="0" distR="0" wp14:anchorId="37B99CED" wp14:editId="66C612B4">
             <wp:extent cx="102235" cy="73025"/>
             <wp:effectExtent l="0" t="0" r="0" b="3175"/>
-            <wp:docPr id="961539291" name="Picture 3"/>
+            <wp:docPr id="2123376535" name="Picture 3"/>
             <wp:cNvGraphicFramePr>
               <a:graphicFrameLocks xmlns:a="http://schemas.openxmlformats.org/drawingml/2006/main" noChangeAspect="1"/>
             </wp:cNvGraphicFramePr>
@@ -7629,7 +7885,6 @@
   <w:style w:type="character" w:default="1" w:styleId="DefaultParagraphFont">
     <w:name w:val="Default Paragraph Font"/>
     <w:uiPriority w:val="1"/>
-    <w:semiHidden/>
     <w:unhideWhenUsed/>
   </w:style>
   <w:style w:type="table" w:default="1" w:styleId="TableNormal">

</xml_diff>